<commit_message>
debut rapport version 1
</commit_message>
<xml_diff>
--- a/doc/rapport_v1.docx
+++ b/doc/rapport_v1.docx
@@ -46,14 +46,12 @@
         <w:rPr>
           <w:sz w:val="24"/>
           <w:szCs w:val="24"/>
-          <w:lang w:val="en-US"/>
         </w:rPr>
       </w:pPr>
       <w:r>
         <w:rPr>
           <w:sz w:val="24"/>
           <w:szCs w:val="24"/>
-          <w:lang w:val="en-US"/>
         </w:rPr>
         <w:t xml:space="preserve">Project Report Version </w:t>
       </w:r>
@@ -61,7 +59,6 @@
         <w:rPr>
           <w:sz w:val="24"/>
           <w:szCs w:val="24"/>
-          <w:lang w:val="en-US"/>
         </w:rPr>
         <w:t>1</w:t>
       </w:r>
@@ -69,14 +66,8 @@
     <w:p>
       <w:pPr>
         <w:pStyle w:val="Quote"/>
-        <w:rPr>
-          <w:lang w:val="en-US"/>
-        </w:rPr>
-      </w:pPr>
-      <w:r>
-        <w:rPr>
-          <w:lang w:val="en-US"/>
-        </w:rPr>
+      </w:pPr>
+      <w:r>
         <w:t>Desmond Roussel Ngueguin</w:t>
       </w:r>
     </w:p>
@@ -155,6 +146,13 @@
     <w:bookmarkEnd w:id="0" w:displacedByCustomXml="next"/>
     <w:sdt>
       <w:sdtPr>
+        <w:rPr>
+          <w:rFonts w:ascii="Roboto Slab" w:eastAsiaTheme="minorHAnsi" w:hAnsi="Roboto Slab" w:cstheme="minorBidi"/>
+          <w:color w:val="auto"/>
+          <w:sz w:val="20"/>
+          <w:szCs w:val="20"/>
+          <w:lang w:val="fr-FR"/>
+        </w:rPr>
         <w:id w:val="-564715385"/>
         <w:docPartObj>
           <w:docPartGallery w:val="Table of Contents"/>
@@ -163,14 +161,9 @@
       </w:sdtPr>
       <w:sdtEndPr>
         <w:rPr>
-          <w:rFonts w:ascii="Roboto Slab" w:eastAsiaTheme="minorHAnsi" w:hAnsi="Roboto Slab" w:cstheme="minorBidi"/>
           <w:b/>
           <w:bCs/>
           <w:noProof/>
-          <w:color w:val="auto"/>
-          <w:sz w:val="20"/>
-          <w:szCs w:val="20"/>
-          <w:lang w:val="fr-FR"/>
         </w:rPr>
       </w:sdtEndPr>
       <w:sdtContent>
@@ -1199,7 +1192,7 @@
                 <w:noProof/>
                 <w:webHidden/>
               </w:rPr>
-              <w:t>6</w:t>
+              <w:t>5</w:t>
             </w:r>
             <w:r>
               <w:rPr>
@@ -1659,7 +1652,7 @@
                 <w:noProof/>
                 <w:webHidden/>
               </w:rPr>
-              <w:t>8</w:t>
+              <w:t>9</w:t>
             </w:r>
             <w:r>
               <w:rPr>
@@ -4060,9 +4053,6 @@
         <w:fldChar w:fldCharType="separate"/>
       </w:r>
       <w:r>
-        <w:rPr>
-          <w:lang w:val="en-GB"/>
-        </w:rPr>
         <w:t>)</w:t>
       </w:r>
       <w:r>
@@ -4746,83 +4736,6 @@
     </w:p>
     <w:p>
       <w:pPr>
-        <w:ind w:firstLine="720"/>
-        <w:rPr>
-          <w:lang w:val="en-US"/>
-        </w:rPr>
-      </w:pPr>
-    </w:p>
-    <w:p>
-      <w:pPr>
-        <w:ind w:firstLine="720"/>
-        <w:rPr>
-          <w:lang w:val="en-US"/>
-        </w:rPr>
-      </w:pPr>
-      <w:r>
-        <w:rPr>
-          <w:lang w:val="en-US"/>
-        </w:rPr>
-        <w:t xml:space="preserve">This </w:t>
-      </w:r>
-      <w:r>
-        <w:rPr>
-          <w:lang w:val="en-US"/>
-        </w:rPr>
-        <w:t xml:space="preserve">section states the tasks that have </w:t>
-      </w:r>
-      <w:r>
-        <w:rPr>
-          <w:lang w:val="en-US"/>
-        </w:rPr>
-        <w:t>already</w:t>
-      </w:r>
-      <w:r>
-        <w:rPr>
-          <w:lang w:val="en-US"/>
-        </w:rPr>
-        <w:t xml:space="preserve"> been completed and </w:t>
-      </w:r>
-      <w:r>
-        <w:rPr>
-          <w:lang w:val="en-US"/>
-        </w:rPr>
-        <w:t xml:space="preserve">gives </w:t>
-      </w:r>
-      <w:r>
-        <w:rPr>
-          <w:lang w:val="en-US"/>
-        </w:rPr>
-        <w:t>the</w:t>
-      </w:r>
-      <w:r>
-        <w:rPr>
-          <w:lang w:val="en-US"/>
-        </w:rPr>
-        <w:t xml:space="preserve"> </w:t>
-      </w:r>
-      <w:r>
-        <w:rPr>
-          <w:lang w:val="en-US"/>
-        </w:rPr>
-        <w:t xml:space="preserve">planning for the remaining </w:t>
-      </w:r>
-      <w:r>
-        <w:rPr>
-          <w:lang w:val="en-US"/>
-        </w:rPr>
-        <w:t>ones</w:t>
-      </w:r>
-      <w:r>
-        <w:rPr>
-          <w:lang w:val="en-US"/>
-        </w:rPr>
-        <w:t>.</w:t>
-      </w:r>
-    </w:p>
-    <w:p>
-      <w:pPr>
-        <w:ind w:firstLine="720"/>
         <w:rPr>
           <w:lang w:val="en-US"/>
         </w:rPr>
@@ -5704,9 +5617,6 @@
         <w:fldChar w:fldCharType="separate"/>
       </w:r>
       <w:r>
-        <w:rPr>
-          <w:lang w:val="en-GB"/>
-        </w:rPr>
         <w:t>)</w:t>
       </w:r>
       <w:r>
@@ -5881,9 +5791,6 @@
         <w:fldChar w:fldCharType="separate"/>
       </w:r>
       <w:r>
-        <w:rPr>
-          <w:lang w:val="en-GB"/>
-        </w:rPr>
         <w:t>)</w:t>
       </w:r>
       <w:r>
@@ -6289,7 +6196,6 @@
           </m:rPr>
           <w:rPr>
             <w:rFonts w:ascii="Cambria Math" w:hAnsi="Cambria Math"/>
-            <w:lang w:val="en-GB"/>
           </w:rPr>
           <m:t>)</m:t>
         </m:r>
@@ -7169,7 +7075,6 @@
         <w:rPr>
           <w:lang w:val="en-US"/>
         </w:rPr>
-        <w:lastRenderedPageBreak/>
         <w:t>Rewritten as</w:t>
       </w:r>
       <w:r>
@@ -13837,6 +13742,7 @@
         <w:rPr>
           <w:lang w:val="en-US"/>
         </w:rPr>
+        <w:lastRenderedPageBreak/>
         <w:t xml:space="preserve">We must also include </w:t>
       </w:r>
       <w:r>
@@ -14383,7 +14289,11 @@
         </m:r>
         <m:f>
           <m:fPr>
-            <m:ctrlPr/>
+            <m:ctrlPr>
+              <w:rPr>
+                <w:rFonts w:ascii="Cambria Math" w:hAnsi="Cambria Math"/>
+              </w:rPr>
+            </m:ctrlPr>
           </m:fPr>
           <m:num>
             <m:r>
@@ -15384,172 +15294,6 @@
           <w:lang w:val="en-US"/>
         </w:rPr>
       </w:pPr>
-      <w:r>
-        <w:rPr>
-          <w:lang w:val="en-US"/>
-        </w:rPr>
-        <w:tab/>
-      </w:r>
-      <w:proofErr w:type="gramStart"/>
-      <w:r>
-        <w:rPr>
-          <w:lang w:val="en-US"/>
-        </w:rPr>
-        <w:t>Concerning the deadlines, it</w:t>
-      </w:r>
-      <w:proofErr w:type="gramEnd"/>
-      <w:r>
-        <w:rPr>
-          <w:lang w:val="en-US"/>
-        </w:rPr>
-        <w:t xml:space="preserve"> is important to </w:t>
-      </w:r>
-      <w:r>
-        <w:rPr>
-          <w:lang w:val="en-US"/>
-        </w:rPr>
-        <w:t>mention</w:t>
-      </w:r>
-      <w:r>
-        <w:rPr>
-          <w:lang w:val="en-US"/>
-        </w:rPr>
-        <w:t xml:space="preserve"> that considerable steps towards </w:t>
-      </w:r>
-      <w:r>
-        <w:rPr>
-          <w:lang w:val="en-US"/>
-        </w:rPr>
-        <w:t xml:space="preserve">solving </w:t>
-      </w:r>
-      <w:r>
-        <w:rPr>
-          <w:lang w:val="en-US"/>
-        </w:rPr>
-        <w:t>the PDE (1</w:t>
-      </w:r>
-      <w:r>
-        <w:rPr>
-          <w:lang w:val="en-US"/>
-        </w:rPr>
-        <w:fldChar w:fldCharType="begin"/>
-      </w:r>
-      <w:r>
-        <w:rPr>
-          <w:lang w:val="en-US"/>
-        </w:rPr>
-        <w:instrText xml:space="preserve"> REF _Ref37437300 \h </w:instrText>
-      </w:r>
-      <w:r>
-        <w:rPr>
-          <w:lang w:val="en-US"/>
-        </w:rPr>
-      </w:r>
-      <w:r>
-        <w:rPr>
-          <w:lang w:val="en-US"/>
-        </w:rPr>
-        <w:fldChar w:fldCharType="separate"/>
-      </w:r>
-      <w:r>
-        <w:rPr>
-          <w:lang w:val="en-GB"/>
-        </w:rPr>
-        <w:t>)</w:t>
-      </w:r>
-      <w:r>
-        <w:rPr>
-          <w:lang w:val="en-US"/>
-        </w:rPr>
-        <w:fldChar w:fldCharType="end"/>
-      </w:r>
-      <w:r>
-        <w:rPr>
-          <w:lang w:val="en-US"/>
-        </w:rPr>
-        <w:t xml:space="preserve"> have </w:t>
-      </w:r>
-      <w:r>
-        <w:rPr>
-          <w:lang w:val="en-US"/>
-        </w:rPr>
-        <w:t xml:space="preserve">already </w:t>
-      </w:r>
-      <w:r>
-        <w:rPr>
-          <w:lang w:val="en-US"/>
-        </w:rPr>
-        <w:t>been taken</w:t>
-      </w:r>
-      <w:r>
-        <w:rPr>
-          <w:lang w:val="en-US"/>
-        </w:rPr>
-        <w:t>. However, a good</w:t>
-      </w:r>
-      <w:r>
-        <w:rPr>
-          <w:lang w:val="en-US"/>
-        </w:rPr>
-        <w:t xml:space="preserve"> deadline </w:t>
-      </w:r>
-      <w:r>
-        <w:rPr>
-          <w:lang w:val="en-US"/>
-        </w:rPr>
-        <w:t xml:space="preserve">estimate for the total </w:t>
-      </w:r>
-      <w:r>
-        <w:rPr>
-          <w:lang w:val="en-US"/>
-        </w:rPr>
-        <w:t>completion</w:t>
-      </w:r>
-      <w:r>
-        <w:rPr>
-          <w:lang w:val="en-US"/>
-        </w:rPr>
-        <w:t xml:space="preserve"> of the phase is </w:t>
-      </w:r>
-      <w:r>
-        <w:rPr>
-          <w:b/>
-          <w:bCs/>
-          <w:lang w:val="en-US"/>
-        </w:rPr>
-        <w:t xml:space="preserve">April </w:t>
-      </w:r>
-      <w:r>
-        <w:rPr>
-          <w:b/>
-          <w:bCs/>
-          <w:lang w:val="en-US"/>
-        </w:rPr>
-        <w:t>29</w:t>
-      </w:r>
-      <w:r>
-        <w:rPr>
-          <w:b/>
-          <w:bCs/>
-          <w:lang w:val="en-US"/>
-        </w:rPr>
-        <w:t xml:space="preserve">, </w:t>
-      </w:r>
-      <w:r>
-        <w:rPr>
-          <w:b/>
-          <w:bCs/>
-          <w:lang w:val="en-US"/>
-        </w:rPr>
-        <w:t>2020.</w:t>
-      </w:r>
-    </w:p>
-    <w:p>
-      <w:pPr>
-        <w:rPr>
-          <w:lang w:val="en-US"/>
-        </w:rPr>
-      </w:pPr>
     </w:p>
     <w:p>
       <w:pPr>
@@ -15719,34 +15463,6 @@
           <w:lang w:val="en-US"/>
         </w:rPr>
         <w:t xml:space="preserve"> The step will serve as a preparation for the AI training and predicting phase, to be completed during the internship.</w:t>
-      </w:r>
-    </w:p>
-    <w:p>
-      <w:pPr>
-        <w:ind w:firstLine="720"/>
-        <w:rPr>
-          <w:lang w:val="en-US"/>
-        </w:rPr>
-      </w:pPr>
-      <w:r>
-        <w:rPr>
-          <w:lang w:val="en-US"/>
-        </w:rPr>
-        <w:t xml:space="preserve">This part shall be completed before </w:t>
-      </w:r>
-      <w:r>
-        <w:rPr>
-          <w:b/>
-          <w:bCs/>
-          <w:lang w:val="en-US"/>
-        </w:rPr>
-        <w:t>May 19, 2020.</w:t>
-      </w:r>
-      <w:r>
-        <w:rPr>
-          <w:lang w:val="en-US"/>
-        </w:rPr>
-        <w:t xml:space="preserve"> </w:t>
       </w:r>
     </w:p>
     <w:p>
@@ -16242,9 +15958,6 @@
         <w:fldChar w:fldCharType="separate"/>
       </w:r>
       <w:r>
-        <w:rPr>
-          <w:lang w:val="en-GB"/>
-        </w:rPr>
         <w:t>)</w:t>
       </w:r>
       <w:r>
@@ -16288,61 +16001,6 @@
           <w:lang w:val="en-US"/>
         </w:rPr>
         <w:t xml:space="preserve"> we will test it hoping it generalizes well.</w:t>
-      </w:r>
-    </w:p>
-    <w:p>
-      <w:pPr>
-        <w:ind w:left="720"/>
-        <w:rPr>
-          <w:lang w:val="en-US"/>
-        </w:rPr>
-      </w:pPr>
-      <w:bookmarkStart w:id="15" w:name="_Hlk37417921"/>
-      <w:r>
-        <w:rPr>
-          <w:lang w:val="en-US"/>
-        </w:rPr>
-        <w:t xml:space="preserve">This part </w:t>
-      </w:r>
-      <w:r>
-        <w:rPr>
-          <w:lang w:val="en-US"/>
-        </w:rPr>
-        <w:t xml:space="preserve">will not start until </w:t>
-      </w:r>
-      <w:r>
-        <w:rPr>
-          <w:b/>
-          <w:bCs/>
-          <w:lang w:val="en-US"/>
-        </w:rPr>
-        <w:t>June 2020</w:t>
-      </w:r>
-      <w:r>
-        <w:rPr>
-          <w:lang w:val="en-US"/>
-        </w:rPr>
-        <w:t xml:space="preserve">, </w:t>
-      </w:r>
-      <w:r>
-        <w:rPr>
-          <w:lang w:val="en-US"/>
-        </w:rPr>
-        <w:t>which</w:t>
-      </w:r>
-      <w:r>
-        <w:rPr>
-          <w:lang w:val="en-US"/>
-        </w:rPr>
-        <w:t xml:space="preserve"> is during the internship</w:t>
-      </w:r>
-      <w:r>
-        <w:rPr>
-          <w:b/>
-          <w:bCs/>
-          <w:lang w:val="en-US"/>
-        </w:rPr>
-        <w:t>.</w:t>
       </w:r>
     </w:p>
     <w:p>
@@ -16356,81 +16014,80 @@
           <w:lang w:val="en-US"/>
         </w:rPr>
       </w:pPr>
-      <w:bookmarkStart w:id="16" w:name="_Toc40659958"/>
+      <w:bookmarkStart w:id="15" w:name="_Toc40659958"/>
+      <w:r>
+        <w:rPr>
+          <w:lang w:val="en-US"/>
+        </w:rPr>
+        <w:t>S</w:t>
+      </w:r>
+      <w:r>
+        <w:rPr>
+          <w:lang w:val="en-US"/>
+        </w:rPr>
+        <w:t>te</w:t>
+      </w:r>
+      <w:r>
+        <w:rPr>
+          <w:lang w:val="en-US"/>
+        </w:rPr>
+        <w:t>p</w:t>
+      </w:r>
+      <w:r>
+        <w:rPr>
+          <w:lang w:val="en-US"/>
+        </w:rPr>
+        <w:t xml:space="preserve"> 3</w:t>
+      </w:r>
+      <w:r>
+        <w:rPr>
+          <w:lang w:val="en-US"/>
+        </w:rPr>
+        <w:t xml:space="preserve">: </w:t>
+      </w:r>
+      <w:r>
+        <w:rPr>
+          <w:lang w:val="en-US"/>
+        </w:rPr>
+        <w:t>T</w:t>
+      </w:r>
+      <w:r>
+        <w:rPr>
+          <w:lang w:val="en-US"/>
+        </w:rPr>
+        <w:t xml:space="preserve">he </w:t>
+      </w:r>
+      <w:r>
+        <w:rPr>
+          <w:lang w:val="en-US"/>
+        </w:rPr>
+        <w:t>absorption</w:t>
+      </w:r>
+      <w:r>
+        <w:rPr>
+          <w:lang w:val="en-US"/>
+        </w:rPr>
+        <w:t xml:space="preserve"> and </w:t>
+      </w:r>
+      <w:r>
+        <w:rPr>
+          <w:lang w:val="en-US"/>
+        </w:rPr>
+        <w:t>scattering</w:t>
+      </w:r>
+      <w:r>
+        <w:rPr>
+          <w:lang w:val="en-US"/>
+        </w:rPr>
+        <w:t xml:space="preserve"> </w:t>
+      </w:r>
+      <w:r>
+        <w:rPr>
+          <w:lang w:val="en-US"/>
+        </w:rPr>
+        <w:t>opacities</w:t>
+      </w:r>
       <w:bookmarkEnd w:id="15"/>
-      <w:r>
-        <w:rPr>
-          <w:lang w:val="en-US"/>
-        </w:rPr>
-        <w:t>S</w:t>
-      </w:r>
-      <w:r>
-        <w:rPr>
-          <w:lang w:val="en-US"/>
-        </w:rPr>
-        <w:t>te</w:t>
-      </w:r>
-      <w:r>
-        <w:rPr>
-          <w:lang w:val="en-US"/>
-        </w:rPr>
-        <w:t>p</w:t>
-      </w:r>
-      <w:r>
-        <w:rPr>
-          <w:lang w:val="en-US"/>
-        </w:rPr>
-        <w:t xml:space="preserve"> 3</w:t>
-      </w:r>
-      <w:r>
-        <w:rPr>
-          <w:lang w:val="en-US"/>
-        </w:rPr>
-        <w:t xml:space="preserve">: </w:t>
-      </w:r>
-      <w:r>
-        <w:rPr>
-          <w:lang w:val="en-US"/>
-        </w:rPr>
-        <w:t>T</w:t>
-      </w:r>
-      <w:r>
-        <w:rPr>
-          <w:lang w:val="en-US"/>
-        </w:rPr>
-        <w:t xml:space="preserve">he </w:t>
-      </w:r>
-      <w:r>
-        <w:rPr>
-          <w:lang w:val="en-US"/>
-        </w:rPr>
-        <w:t>absorption</w:t>
-      </w:r>
-      <w:r>
-        <w:rPr>
-          <w:lang w:val="en-US"/>
-        </w:rPr>
-        <w:t xml:space="preserve"> and </w:t>
-      </w:r>
-      <w:r>
-        <w:rPr>
-          <w:lang w:val="en-US"/>
-        </w:rPr>
-        <w:t>scattering</w:t>
-      </w:r>
-      <w:r>
-        <w:rPr>
-          <w:lang w:val="en-US"/>
-        </w:rPr>
-        <w:t xml:space="preserve"> </w:t>
-      </w:r>
-      <w:r>
-        <w:rPr>
-          <w:lang w:val="en-US"/>
-        </w:rPr>
-        <w:t>opacities</w:t>
-      </w:r>
-      <w:bookmarkEnd w:id="16"/>
     </w:p>
     <w:p>
       <w:pPr>
@@ -16642,7 +16299,6 @@
         <w:rPr>
           <w:lang w:val="en-US"/>
         </w:rPr>
-        <w:lastRenderedPageBreak/>
         <w:t>Just</w:t>
       </w:r>
       <w:r>
@@ -16701,14 +16357,14 @@
           <w:lang w:val="en-US"/>
         </w:rPr>
       </w:pPr>
-      <w:bookmarkStart w:id="17" w:name="_Toc40659959"/>
+      <w:bookmarkStart w:id="16" w:name="_Toc40659959"/>
       <w:r>
         <w:rPr>
           <w:lang w:val="en-US"/>
         </w:rPr>
         <w:t>RESSOURCES AND BUDGET</w:t>
       </w:r>
-      <w:bookmarkEnd w:id="17"/>
+      <w:bookmarkEnd w:id="16"/>
     </w:p>
     <w:p>
       <w:pPr>
@@ -16728,6 +16384,7 @@
         <w:rPr>
           <w:lang w:val="en-US"/>
         </w:rPr>
+        <w:lastRenderedPageBreak/>
         <w:t>Considerable</w:t>
       </w:r>
       <w:r>
@@ -16841,14 +16498,14 @@
           <w:lang w:val="en-US"/>
         </w:rPr>
       </w:pPr>
-      <w:bookmarkStart w:id="18" w:name="_Toc40659960"/>
+      <w:bookmarkStart w:id="17" w:name="_Toc40659960"/>
       <w:r>
         <w:rPr>
           <w:lang w:val="en-US"/>
         </w:rPr>
         <w:t>Phase 1: Solving the PDE</w:t>
       </w:r>
-      <w:bookmarkEnd w:id="18"/>
+      <w:bookmarkEnd w:id="17"/>
     </w:p>
     <w:p>
       <w:pPr>
@@ -17011,7 +16668,7 @@
           <w:lang w:val="en-US"/>
         </w:rPr>
       </w:pPr>
-      <w:bookmarkStart w:id="19" w:name="_Toc40659961"/>
+      <w:bookmarkStart w:id="18" w:name="_Toc40659961"/>
       <w:r>
         <w:rPr>
           <w:lang w:val="en-US"/>
@@ -17024,7 +16681,7 @@
         </w:rPr>
         <w:t>Descriptive statistics</w:t>
       </w:r>
-      <w:bookmarkEnd w:id="19"/>
+      <w:bookmarkEnd w:id="18"/>
     </w:p>
     <w:p>
       <w:pPr>
@@ -17181,14 +16838,20 @@
           <w:lang w:val="en-US"/>
         </w:rPr>
       </w:pPr>
-      <w:bookmarkStart w:id="20" w:name="_Toc40659962"/>
+      <w:bookmarkStart w:id="19" w:name="_Toc40659962"/>
       <w:r>
         <w:rPr>
           <w:lang w:val="en-US"/>
         </w:rPr>
         <w:t>MILESTONES</w:t>
       </w:r>
-      <w:bookmarkEnd w:id="20"/>
+      <w:bookmarkEnd w:id="19"/>
+      <w:r>
+        <w:rPr>
+          <w:lang w:val="en-US"/>
+        </w:rPr>
+        <w:t xml:space="preserve"> CHECK</w:t>
+      </w:r>
     </w:p>
     <w:p>
       <w:pPr>
@@ -17236,12 +16899,13 @@
         <w:tblLook w:val="04A0" w:firstRow="1" w:lastRow="0" w:firstColumn="1" w:lastColumn="0" w:noHBand="0" w:noVBand="1"/>
       </w:tblPr>
       <w:tblGrid>
-        <w:gridCol w:w="1445"/>
-        <w:gridCol w:w="1711"/>
-        <w:gridCol w:w="2656"/>
+        <w:gridCol w:w="1343"/>
+        <w:gridCol w:w="1655"/>
+        <w:gridCol w:w="1712"/>
         <w:gridCol w:w="1320"/>
-        <w:gridCol w:w="1235"/>
+        <w:gridCol w:w="1225"/>
         <w:gridCol w:w="1369"/>
+        <w:gridCol w:w="1112"/>
       </w:tblGrid>
       <w:tr>
         <w:trPr>
@@ -17250,7 +16914,7 @@
         <w:tc>
           <w:tcPr>
             <w:cnfStyle w:val="001000000000" w:firstRow="0" w:lastRow="0" w:firstColumn="1" w:lastColumn="0" w:oddVBand="0" w:evenVBand="0" w:oddHBand="0" w:evenHBand="0" w:firstRowFirstColumn="0" w:firstRowLastColumn="0" w:lastRowFirstColumn="0" w:lastRowLastColumn="0"/>
-            <w:tcW w:w="3156" w:type="dxa"/>
+            <w:tcW w:w="3044" w:type="dxa"/>
             <w:gridSpan w:val="2"/>
           </w:tcPr>
           <w:p>
@@ -17276,7 +16940,7 @@
         </w:tc>
         <w:tc>
           <w:tcPr>
-            <w:tcW w:w="2656" w:type="dxa"/>
+            <w:tcW w:w="1987" w:type="dxa"/>
           </w:tcPr>
           <w:p>
             <w:pPr>
@@ -17328,7 +16992,7 @@
         </w:tc>
         <w:tc>
           <w:tcPr>
-            <w:tcW w:w="1235" w:type="dxa"/>
+            <w:tcW w:w="1228" w:type="dxa"/>
           </w:tcPr>
           <w:p>
             <w:pPr>
@@ -17388,6 +17052,34 @@
             </w:r>
           </w:p>
         </w:tc>
+        <w:tc>
+          <w:tcPr>
+            <w:tcW w:w="788" w:type="dxa"/>
+          </w:tcPr>
+          <w:p>
+            <w:pPr>
+              <w:jc w:val="left"/>
+              <w:cnfStyle w:val="100000000000" w:firstRow="1" w:lastRow="0" w:firstColumn="0" w:lastColumn="0" w:oddVBand="0" w:evenVBand="0" w:oddHBand="0" w:evenHBand="0" w:firstRowFirstColumn="0" w:firstRowLastColumn="0" w:lastRowFirstColumn="0" w:lastRowLastColumn="0"/>
+              <w:rPr>
+                <w:color w:val="538135" w:themeColor="accent6" w:themeShade="BF"/>
+                <w:sz w:val="24"/>
+                <w:szCs w:val="24"/>
+                <w:u w:val="single"/>
+                <w:lang w:val="en-US"/>
+              </w:rPr>
+            </w:pPr>
+            <w:r>
+              <w:rPr>
+                <w:color w:val="538135" w:themeColor="accent6" w:themeShade="BF"/>
+                <w:sz w:val="24"/>
+                <w:szCs w:val="24"/>
+                <w:u w:val="single"/>
+                <w:lang w:val="en-US"/>
+              </w:rPr>
+              <w:t>Actual number of hours</w:t>
+            </w:r>
+          </w:p>
+        </w:tc>
       </w:tr>
       <w:tr>
         <w:trPr>
@@ -17396,7 +17088,7 @@
         <w:tc>
           <w:tcPr>
             <w:cnfStyle w:val="001000000000" w:firstRow="0" w:lastRow="0" w:firstColumn="1" w:lastColumn="0" w:oddVBand="0" w:evenVBand="0" w:oddHBand="0" w:evenHBand="0" w:firstRowFirstColumn="0" w:firstRowLastColumn="0" w:lastRowFirstColumn="0" w:lastRowLastColumn="0"/>
-            <w:tcW w:w="3156" w:type="dxa"/>
+            <w:tcW w:w="3044" w:type="dxa"/>
             <w:gridSpan w:val="2"/>
             <w:vAlign w:val="center"/>
           </w:tcPr>
@@ -17425,7 +17117,7 @@
         </w:tc>
         <w:tc>
           <w:tcPr>
-            <w:tcW w:w="2656" w:type="dxa"/>
+            <w:tcW w:w="1987" w:type="dxa"/>
           </w:tcPr>
           <w:p>
             <w:pPr>
@@ -17460,63 +17152,7 @@
                 <w:szCs w:val="16"/>
                 <w:lang w:val="en-GB"/>
               </w:rPr>
-              <w:t xml:space="preserve"> </w:t>
-            </w:r>
-            <w:r>
-              <w:rPr>
-                <w:sz w:val="16"/>
-                <w:szCs w:val="16"/>
-                <w:lang w:val="en-GB"/>
-              </w:rPr>
-              <w:t>will seek to understand the</w:t>
-            </w:r>
-            <w:r>
-              <w:rPr>
-                <w:sz w:val="16"/>
-                <w:szCs w:val="16"/>
-                <w:lang w:val="en-GB"/>
-              </w:rPr>
-              <w:t xml:space="preserve"> PDE (1) and</w:t>
-            </w:r>
-            <w:r>
-              <w:rPr>
-                <w:sz w:val="16"/>
-                <w:szCs w:val="16"/>
-                <w:lang w:val="en-GB"/>
-              </w:rPr>
-              <w:t xml:space="preserve"> its </w:t>
-            </w:r>
-            <w:r>
-              <w:rPr>
-                <w:sz w:val="16"/>
-                <w:szCs w:val="16"/>
-                <w:lang w:val="en-GB"/>
-              </w:rPr>
-              <w:t xml:space="preserve">numerical model on a slightly </w:t>
-            </w:r>
-            <w:r>
-              <w:rPr>
-                <w:sz w:val="16"/>
-                <w:szCs w:val="16"/>
-                <w:lang w:val="en-GB"/>
-              </w:rPr>
-              <w:t>theoretical</w:t>
-            </w:r>
-            <w:r>
-              <w:rPr>
-                <w:sz w:val="16"/>
-                <w:szCs w:val="16"/>
-                <w:lang w:val="en-GB"/>
-              </w:rPr>
-              <w:t xml:space="preserve"> basis. This has already been done, but </w:t>
-            </w:r>
-            <w:r>
-              <w:rPr>
-                <w:sz w:val="16"/>
-                <w:szCs w:val="16"/>
-                <w:lang w:val="en-GB"/>
-              </w:rPr>
-              <w:t>new information keeps coming every day.</w:t>
+              <w:t xml:space="preserve"> will seek to understand the PDE (1) and its numerical model on a slightly theoretical basis. This has already been done, but new information keeps coming every day.</w:t>
             </w:r>
           </w:p>
         </w:tc>
@@ -17537,7 +17173,7 @@
         </w:tc>
         <w:tc>
           <w:tcPr>
-            <w:tcW w:w="1235" w:type="dxa"/>
+            <w:tcW w:w="1228" w:type="dxa"/>
             <w:vAlign w:val="center"/>
           </w:tcPr>
           <w:p>
@@ -17577,12 +17213,26 @@
             </w:r>
           </w:p>
         </w:tc>
+        <w:tc>
+          <w:tcPr>
+            <w:tcW w:w="788" w:type="dxa"/>
+          </w:tcPr>
+          <w:p>
+            <w:pPr>
+              <w:jc w:val="center"/>
+              <w:cnfStyle w:val="000000100000" w:firstRow="0" w:lastRow="0" w:firstColumn="0" w:lastColumn="0" w:oddVBand="0" w:evenVBand="0" w:oddHBand="1" w:evenHBand="0" w:firstRowFirstColumn="0" w:firstRowLastColumn="0" w:lastRowFirstColumn="0" w:lastRowLastColumn="0"/>
+              <w:rPr>
+                <w:lang w:val="en-US"/>
+              </w:rPr>
+            </w:pPr>
+          </w:p>
+        </w:tc>
       </w:tr>
       <w:tr>
         <w:tc>
           <w:tcPr>
             <w:cnfStyle w:val="001000000000" w:firstRow="0" w:lastRow="0" w:firstColumn="1" w:lastColumn="0" w:oddVBand="0" w:evenVBand="0" w:oddHBand="0" w:evenHBand="0" w:firstRowFirstColumn="0" w:firstRowLastColumn="0" w:lastRowFirstColumn="0" w:lastRowLastColumn="0"/>
-            <w:tcW w:w="3156" w:type="dxa"/>
+            <w:tcW w:w="3044" w:type="dxa"/>
             <w:gridSpan w:val="2"/>
             <w:vAlign w:val="center"/>
           </w:tcPr>
@@ -17603,7 +17253,7 @@
         </w:tc>
         <w:tc>
           <w:tcPr>
-            <w:tcW w:w="2656" w:type="dxa"/>
+            <w:tcW w:w="1987" w:type="dxa"/>
           </w:tcPr>
           <w:p>
             <w:pPr>
@@ -17647,7 +17297,7 @@
         </w:tc>
         <w:tc>
           <w:tcPr>
-            <w:tcW w:w="1235" w:type="dxa"/>
+            <w:tcW w:w="1228" w:type="dxa"/>
             <w:vAlign w:val="center"/>
           </w:tcPr>
           <w:p>
@@ -17687,6 +17337,20 @@
             </w:r>
           </w:p>
         </w:tc>
+        <w:tc>
+          <w:tcPr>
+            <w:tcW w:w="788" w:type="dxa"/>
+          </w:tcPr>
+          <w:p>
+            <w:pPr>
+              <w:jc w:val="center"/>
+              <w:cnfStyle w:val="000000000000" w:firstRow="0" w:lastRow="0" w:firstColumn="0" w:lastColumn="0" w:oddVBand="0" w:evenVBand="0" w:oddHBand="0" w:evenHBand="0" w:firstRowFirstColumn="0" w:firstRowLastColumn="0" w:lastRowFirstColumn="0" w:lastRowLastColumn="0"/>
+              <w:rPr>
+                <w:lang w:val="en-US"/>
+              </w:rPr>
+            </w:pPr>
+          </w:p>
+        </w:tc>
       </w:tr>
       <w:tr>
         <w:trPr>
@@ -17695,7 +17359,7 @@
         <w:tc>
           <w:tcPr>
             <w:cnfStyle w:val="001000000000" w:firstRow="0" w:lastRow="0" w:firstColumn="1" w:lastColumn="0" w:oddVBand="0" w:evenVBand="0" w:oddHBand="0" w:evenHBand="0" w:firstRowFirstColumn="0" w:firstRowLastColumn="0" w:lastRowFirstColumn="0" w:lastRowLastColumn="0"/>
-            <w:tcW w:w="1445" w:type="dxa"/>
+            <w:tcW w:w="1373" w:type="dxa"/>
             <w:vMerge w:val="restart"/>
             <w:vAlign w:val="center"/>
           </w:tcPr>
@@ -17723,7 +17387,7 @@
         </w:tc>
         <w:tc>
           <w:tcPr>
-            <w:tcW w:w="1711" w:type="dxa"/>
+            <w:tcW w:w="1671" w:type="dxa"/>
             <w:vAlign w:val="center"/>
           </w:tcPr>
           <w:p>
@@ -17744,7 +17408,7 @@
         </w:tc>
         <w:tc>
           <w:tcPr>
-            <w:tcW w:w="2656" w:type="dxa"/>
+            <w:tcW w:w="1987" w:type="dxa"/>
           </w:tcPr>
           <w:p>
             <w:pPr>
@@ -17796,7 +17460,7 @@
         </w:tc>
         <w:tc>
           <w:tcPr>
-            <w:tcW w:w="1235" w:type="dxa"/>
+            <w:tcW w:w="1228" w:type="dxa"/>
             <w:vAlign w:val="center"/>
           </w:tcPr>
           <w:p>
@@ -17832,14 +17496,22 @@
               <w:rPr>
                 <w:lang w:val="en-US"/>
               </w:rPr>
-              <w:t>40</w:t>
-            </w:r>
-            <w:r>
-              <w:rPr>
-                <w:lang w:val="en-US"/>
-              </w:rPr>
-              <w:t xml:space="preserve"> hours</w:t>
-            </w:r>
+              <w:t>40 hours</w:t>
+            </w:r>
+          </w:p>
+        </w:tc>
+        <w:tc>
+          <w:tcPr>
+            <w:tcW w:w="788" w:type="dxa"/>
+          </w:tcPr>
+          <w:p>
+            <w:pPr>
+              <w:jc w:val="center"/>
+              <w:cnfStyle w:val="000000100000" w:firstRow="0" w:lastRow="0" w:firstColumn="0" w:lastColumn="0" w:oddVBand="0" w:evenVBand="0" w:oddHBand="1" w:evenHBand="0" w:firstRowFirstColumn="0" w:firstRowLastColumn="0" w:lastRowFirstColumn="0" w:lastRowLastColumn="0"/>
+              <w:rPr>
+                <w:lang w:val="en-US"/>
+              </w:rPr>
+            </w:pPr>
           </w:p>
         </w:tc>
       </w:tr>
@@ -17847,7 +17519,7 @@
         <w:tc>
           <w:tcPr>
             <w:cnfStyle w:val="001000000000" w:firstRow="0" w:lastRow="0" w:firstColumn="1" w:lastColumn="0" w:oddVBand="0" w:evenVBand="0" w:oddHBand="0" w:evenHBand="0" w:firstRowFirstColumn="0" w:firstRowLastColumn="0" w:lastRowFirstColumn="0" w:lastRowLastColumn="0"/>
-            <w:tcW w:w="1445" w:type="dxa"/>
+            <w:tcW w:w="1373" w:type="dxa"/>
             <w:vMerge/>
             <w:vAlign w:val="center"/>
           </w:tcPr>
@@ -17862,7 +17534,7 @@
         </w:tc>
         <w:tc>
           <w:tcPr>
-            <w:tcW w:w="1711" w:type="dxa"/>
+            <w:tcW w:w="1671" w:type="dxa"/>
             <w:vAlign w:val="center"/>
           </w:tcPr>
           <w:p>
@@ -17883,7 +17555,7 @@
         </w:tc>
         <w:tc>
           <w:tcPr>
-            <w:tcW w:w="2656" w:type="dxa"/>
+            <w:tcW w:w="1987" w:type="dxa"/>
             <w:vAlign w:val="center"/>
           </w:tcPr>
           <w:p>
@@ -17901,7 +17573,7 @@
                 <w:szCs w:val="16"/>
                 <w:lang w:val="en-US"/>
               </w:rPr>
-              <w:t xml:space="preserve">Verify that the finite volume method is correctly implemented and solves a direct problem on a given domain. A good way to verify our splitting </w:t>
+              <w:t xml:space="preserve">Verify that the finite volume method is correctly implemented and solves a direct </w:t>
             </w:r>
             <w:r>
               <w:rPr>
@@ -17910,7 +17582,7 @@
                 <w:lang w:val="en-US"/>
               </w:rPr>
               <w:lastRenderedPageBreak/>
-              <w:t>scheme is to test it on the diffusion approximation in (2</w:t>
+              <w:t>problem on a given domain. A good way to verify our splitting scheme is to test it on the diffusion approximation in (2</w:t>
             </w:r>
             <w:r>
               <w:rPr>
@@ -18077,7 +17749,7 @@
         </w:tc>
         <w:tc>
           <w:tcPr>
-            <w:tcW w:w="1235" w:type="dxa"/>
+            <w:tcW w:w="1228" w:type="dxa"/>
             <w:vAlign w:val="center"/>
           </w:tcPr>
           <w:p>
@@ -18113,14 +17785,22 @@
               <w:rPr>
                 <w:lang w:val="en-US"/>
               </w:rPr>
-              <w:t>16</w:t>
-            </w:r>
-            <w:r>
-              <w:rPr>
-                <w:lang w:val="en-US"/>
-              </w:rPr>
-              <w:t xml:space="preserve"> hours</w:t>
-            </w:r>
+              <w:t>16 hours</w:t>
+            </w:r>
+          </w:p>
+        </w:tc>
+        <w:tc>
+          <w:tcPr>
+            <w:tcW w:w="788" w:type="dxa"/>
+          </w:tcPr>
+          <w:p>
+            <w:pPr>
+              <w:jc w:val="center"/>
+              <w:cnfStyle w:val="000000000000" w:firstRow="0" w:lastRow="0" w:firstColumn="0" w:lastColumn="0" w:oddVBand="0" w:evenVBand="0" w:oddHBand="0" w:evenHBand="0" w:firstRowFirstColumn="0" w:firstRowLastColumn="0" w:lastRowFirstColumn="0" w:lastRowLastColumn="0"/>
+              <w:rPr>
+                <w:lang w:val="en-US"/>
+              </w:rPr>
+            </w:pPr>
           </w:p>
         </w:tc>
       </w:tr>
@@ -18131,7 +17811,7 @@
         <w:tc>
           <w:tcPr>
             <w:cnfStyle w:val="001000000000" w:firstRow="0" w:lastRow="0" w:firstColumn="1" w:lastColumn="0" w:oddVBand="0" w:evenVBand="0" w:oddHBand="0" w:evenHBand="0" w:firstRowFirstColumn="0" w:firstRowLastColumn="0" w:lastRowFirstColumn="0" w:lastRowLastColumn="0"/>
-            <w:tcW w:w="1445" w:type="dxa"/>
+            <w:tcW w:w="1373" w:type="dxa"/>
             <w:vMerge/>
           </w:tcPr>
           <w:p>
@@ -18145,7 +17825,7 @@
         </w:tc>
         <w:tc>
           <w:tcPr>
-            <w:tcW w:w="1711" w:type="dxa"/>
+            <w:tcW w:w="1671" w:type="dxa"/>
             <w:vAlign w:val="center"/>
           </w:tcPr>
           <w:p>
@@ -18166,7 +17846,7 @@
         </w:tc>
         <w:tc>
           <w:tcPr>
-            <w:tcW w:w="2656" w:type="dxa"/>
+            <w:tcW w:w="1987" w:type="dxa"/>
           </w:tcPr>
           <w:p>
             <w:pPr>
@@ -18210,7 +17890,7 @@
         </w:tc>
         <w:tc>
           <w:tcPr>
-            <w:tcW w:w="1235" w:type="dxa"/>
+            <w:tcW w:w="1228" w:type="dxa"/>
             <w:vAlign w:val="center"/>
           </w:tcPr>
           <w:p>
@@ -18250,12 +17930,26 @@
             </w:r>
           </w:p>
         </w:tc>
+        <w:tc>
+          <w:tcPr>
+            <w:tcW w:w="788" w:type="dxa"/>
+          </w:tcPr>
+          <w:p>
+            <w:pPr>
+              <w:jc w:val="center"/>
+              <w:cnfStyle w:val="000000100000" w:firstRow="0" w:lastRow="0" w:firstColumn="0" w:lastColumn="0" w:oddVBand="0" w:evenVBand="0" w:oddHBand="1" w:evenHBand="0" w:firstRowFirstColumn="0" w:firstRowLastColumn="0" w:lastRowFirstColumn="0" w:lastRowLastColumn="0"/>
+              <w:rPr>
+                <w:lang w:val="en-US"/>
+              </w:rPr>
+            </w:pPr>
+          </w:p>
+        </w:tc>
       </w:tr>
       <w:tr>
         <w:tc>
           <w:tcPr>
             <w:cnfStyle w:val="001000000000" w:firstRow="0" w:lastRow="0" w:firstColumn="1" w:lastColumn="0" w:oddVBand="0" w:evenVBand="0" w:oddHBand="0" w:evenHBand="0" w:firstRowFirstColumn="0" w:firstRowLastColumn="0" w:lastRowFirstColumn="0" w:lastRowLastColumn="0"/>
-            <w:tcW w:w="1445" w:type="dxa"/>
+            <w:tcW w:w="1373" w:type="dxa"/>
             <w:vMerge/>
           </w:tcPr>
           <w:p>
@@ -18269,7 +17963,7 @@
         </w:tc>
         <w:tc>
           <w:tcPr>
-            <w:tcW w:w="1711" w:type="dxa"/>
+            <w:tcW w:w="1671" w:type="dxa"/>
             <w:vAlign w:val="center"/>
           </w:tcPr>
           <w:p>
@@ -18290,7 +17984,7 @@
         </w:tc>
         <w:tc>
           <w:tcPr>
-            <w:tcW w:w="2656" w:type="dxa"/>
+            <w:tcW w:w="1987" w:type="dxa"/>
           </w:tcPr>
           <w:p>
             <w:pPr>
@@ -18334,7 +18028,7 @@
         </w:tc>
         <w:tc>
           <w:tcPr>
-            <w:tcW w:w="1235" w:type="dxa"/>
+            <w:tcW w:w="1228" w:type="dxa"/>
             <w:vAlign w:val="center"/>
           </w:tcPr>
           <w:p>
@@ -18370,14 +18064,22 @@
               <w:rPr>
                 <w:lang w:val="en-US"/>
               </w:rPr>
-              <w:t>4</w:t>
-            </w:r>
-            <w:r>
-              <w:rPr>
-                <w:lang w:val="en-US"/>
-              </w:rPr>
-              <w:t xml:space="preserve"> hours</w:t>
-            </w:r>
+              <w:t>4 hours</w:t>
+            </w:r>
+          </w:p>
+        </w:tc>
+        <w:tc>
+          <w:tcPr>
+            <w:tcW w:w="788" w:type="dxa"/>
+          </w:tcPr>
+          <w:p>
+            <w:pPr>
+              <w:jc w:val="center"/>
+              <w:cnfStyle w:val="000000000000" w:firstRow="0" w:lastRow="0" w:firstColumn="0" w:lastColumn="0" w:oddVBand="0" w:evenVBand="0" w:oddHBand="0" w:evenHBand="0" w:firstRowFirstColumn="0" w:firstRowLastColumn="0" w:lastRowFirstColumn="0" w:lastRowLastColumn="0"/>
+              <w:rPr>
+                <w:lang w:val="en-US"/>
+              </w:rPr>
+            </w:pPr>
           </w:p>
         </w:tc>
       </w:tr>
@@ -18388,7 +18090,7 @@
         <w:tc>
           <w:tcPr>
             <w:cnfStyle w:val="001000000000" w:firstRow="0" w:lastRow="0" w:firstColumn="1" w:lastColumn="0" w:oddVBand="0" w:evenVBand="0" w:oddHBand="0" w:evenHBand="0" w:firstRowFirstColumn="0" w:firstRowLastColumn="0" w:lastRowFirstColumn="0" w:lastRowLastColumn="0"/>
-            <w:tcW w:w="1445" w:type="dxa"/>
+            <w:tcW w:w="1373" w:type="dxa"/>
             <w:vMerge/>
           </w:tcPr>
           <w:p>
@@ -18402,7 +18104,7 @@
         </w:tc>
         <w:tc>
           <w:tcPr>
-            <w:tcW w:w="1711" w:type="dxa"/>
+            <w:tcW w:w="1671" w:type="dxa"/>
             <w:vAlign w:val="center"/>
           </w:tcPr>
           <w:p>
@@ -18423,7 +18125,7 @@
         </w:tc>
         <w:tc>
           <w:tcPr>
-            <w:tcW w:w="2656" w:type="dxa"/>
+            <w:tcW w:w="1987" w:type="dxa"/>
           </w:tcPr>
           <w:p>
             <w:pPr>
@@ -18440,15 +18142,7 @@
                 <w:szCs w:val="16"/>
                 <w:lang w:val="en-US"/>
               </w:rPr>
-              <w:t xml:space="preserve">Writing and running a script that exports thousands of instances of a correctly solved direct problem. </w:t>
-            </w:r>
-            <w:r>
-              <w:rPr>
-                <w:sz w:val="16"/>
-                <w:szCs w:val="16"/>
-                <w:lang w:val="en-US"/>
-              </w:rPr>
-              <w:t xml:space="preserve">We will make sure to export the data </w:t>
+              <w:t xml:space="preserve">Writing and running a script that exports thousands of instances of a correctly solved direct problem. We will make sure to export the data </w:t>
             </w:r>
             <w:r>
               <w:rPr>
@@ -18465,15 +18159,7 @@
                 <w:szCs w:val="16"/>
                 <w:lang w:val="en-US"/>
               </w:rPr>
-              <w:t xml:space="preserve">. </w:t>
-            </w:r>
-            <w:r>
-              <w:rPr>
-                <w:sz w:val="16"/>
-                <w:szCs w:val="16"/>
-                <w:lang w:val="en-US"/>
-              </w:rPr>
-              <w:t>This requires us to run the above-optimized program a great number of times, which is the reason we need to get it right on the first try.</w:t>
+              <w:t>. This requires us to run the above-optimized program a great number of times, which is the reason we need to get it right on the first try.</w:t>
             </w:r>
           </w:p>
         </w:tc>
@@ -18502,7 +18188,7 @@
         </w:tc>
         <w:tc>
           <w:tcPr>
-            <w:tcW w:w="1235" w:type="dxa"/>
+            <w:tcW w:w="1228" w:type="dxa"/>
             <w:vAlign w:val="center"/>
           </w:tcPr>
           <w:p>
@@ -18538,14 +18224,22 @@
               <w:rPr>
                 <w:lang w:val="en-US"/>
               </w:rPr>
-              <w:t>8</w:t>
-            </w:r>
-            <w:r>
-              <w:rPr>
-                <w:lang w:val="en-US"/>
-              </w:rPr>
-              <w:t xml:space="preserve"> hours</w:t>
-            </w:r>
+              <w:t>8 hours</w:t>
+            </w:r>
+          </w:p>
+        </w:tc>
+        <w:tc>
+          <w:tcPr>
+            <w:tcW w:w="788" w:type="dxa"/>
+          </w:tcPr>
+          <w:p>
+            <w:pPr>
+              <w:jc w:val="center"/>
+              <w:cnfStyle w:val="000000100000" w:firstRow="0" w:lastRow="0" w:firstColumn="0" w:lastColumn="0" w:oddVBand="0" w:evenVBand="0" w:oddHBand="1" w:evenHBand="0" w:firstRowFirstColumn="0" w:firstRowLastColumn="0" w:lastRowFirstColumn="0" w:lastRowLastColumn="0"/>
+              <w:rPr>
+                <w:lang w:val="en-US"/>
+              </w:rPr>
+            </w:pPr>
           </w:p>
         </w:tc>
       </w:tr>
@@ -18553,7 +18247,7 @@
         <w:tc>
           <w:tcPr>
             <w:cnfStyle w:val="001000000000" w:firstRow="0" w:lastRow="0" w:firstColumn="1" w:lastColumn="0" w:oddVBand="0" w:evenVBand="0" w:oddHBand="0" w:evenHBand="0" w:firstRowFirstColumn="0" w:firstRowLastColumn="0" w:lastRowFirstColumn="0" w:lastRowLastColumn="0"/>
-            <w:tcW w:w="1445" w:type="dxa"/>
+            <w:tcW w:w="1373" w:type="dxa"/>
             <w:vMerge w:val="restart"/>
             <w:vAlign w:val="center"/>
           </w:tcPr>
@@ -18587,7 +18281,7 @@
         </w:tc>
         <w:tc>
           <w:tcPr>
-            <w:tcW w:w="1711" w:type="dxa"/>
+            <w:tcW w:w="1671" w:type="dxa"/>
             <w:vAlign w:val="center"/>
           </w:tcPr>
           <w:p>
@@ -18608,7 +18302,7 @@
         </w:tc>
         <w:tc>
           <w:tcPr>
-            <w:tcW w:w="2656" w:type="dxa"/>
+            <w:tcW w:w="1987" w:type="dxa"/>
           </w:tcPr>
           <w:p>
             <w:pPr>
@@ -18625,7 +18319,7 @@
                 <w:szCs w:val="16"/>
                 <w:lang w:val="en-US"/>
               </w:rPr>
-              <w:t xml:space="preserve">Using the exported data, </w:t>
+              <w:t xml:space="preserve">Using the exported data, we will seek to learn new information, finding interesting correlations, creating new variables, deleting outliers, cleaning out the data, and so on. During the internship, our goal will be to make the </w:t>
             </w:r>
             <w:r>
               <w:rPr>
@@ -18633,79 +18327,8 @@
                 <w:szCs w:val="16"/>
                 <w:lang w:val="en-US"/>
               </w:rPr>
-              <w:t xml:space="preserve">we will seek to learn new information, finding interesting </w:t>
-            </w:r>
-            <w:r>
-              <w:rPr>
-                <w:sz w:val="16"/>
-                <w:szCs w:val="16"/>
-                <w:lang w:val="en-US"/>
-              </w:rPr>
-              <w:t>correlations</w:t>
-            </w:r>
-            <w:r>
-              <w:rPr>
-                <w:sz w:val="16"/>
-                <w:szCs w:val="16"/>
-                <w:lang w:val="en-US"/>
-              </w:rPr>
-              <w:t>, creating new variables, deleting outlier</w:t>
-            </w:r>
-            <w:r>
-              <w:rPr>
-                <w:sz w:val="16"/>
-                <w:szCs w:val="16"/>
-                <w:lang w:val="en-US"/>
-              </w:rPr>
-              <w:t>s</w:t>
-            </w:r>
-            <w:r>
-              <w:rPr>
-                <w:sz w:val="16"/>
-                <w:szCs w:val="16"/>
-                <w:lang w:val="en-US"/>
-              </w:rPr>
-              <w:t>, cleaning out the data, and so on.</w:t>
-            </w:r>
-            <w:r>
-              <w:rPr>
-                <w:sz w:val="16"/>
-                <w:szCs w:val="16"/>
-                <w:lang w:val="en-US"/>
-              </w:rPr>
-              <w:t xml:space="preserve"> During the internship, our goal </w:t>
-            </w:r>
-            <w:r>
-              <w:rPr>
-                <w:sz w:val="16"/>
-                <w:szCs w:val="16"/>
-                <w:lang w:val="en-US"/>
-              </w:rPr>
-              <w:t>will be</w:t>
-            </w:r>
-            <w:r>
-              <w:rPr>
-                <w:sz w:val="16"/>
-                <w:szCs w:val="16"/>
-                <w:lang w:val="en-US"/>
-              </w:rPr>
-              <w:t xml:space="preserve"> to make the AI understand</w:t>
-            </w:r>
-            <w:r>
-              <w:rPr>
-                <w:sz w:val="16"/>
-                <w:szCs w:val="16"/>
-                <w:lang w:val="en-US"/>
-              </w:rPr>
-              <w:t xml:space="preserve"> </w:t>
-            </w:r>
-            <w:r>
-              <w:rPr>
-                <w:sz w:val="16"/>
-                <w:szCs w:val="16"/>
-                <w:lang w:val="en-US"/>
-              </w:rPr>
-              <w:t>these correlations.</w:t>
+              <w:lastRenderedPageBreak/>
+              <w:t>AI understand these correlations.</w:t>
             </w:r>
           </w:p>
         </w:tc>
@@ -18726,13 +18349,14 @@
               <w:rPr>
                 <w:lang w:val="en-US"/>
               </w:rPr>
+              <w:lastRenderedPageBreak/>
               <w:t>Pandas</w:t>
             </w:r>
           </w:p>
         </w:tc>
         <w:tc>
           <w:tcPr>
-            <w:tcW w:w="1235" w:type="dxa"/>
+            <w:tcW w:w="1228" w:type="dxa"/>
             <w:vAlign w:val="center"/>
           </w:tcPr>
           <w:p>
@@ -18768,14 +18392,22 @@
               <w:rPr>
                 <w:lang w:val="en-US"/>
               </w:rPr>
-              <w:t>24</w:t>
-            </w:r>
-            <w:r>
-              <w:rPr>
-                <w:lang w:val="en-US"/>
-              </w:rPr>
-              <w:t xml:space="preserve"> hours</w:t>
-            </w:r>
+              <w:t>24 hours</w:t>
+            </w:r>
+          </w:p>
+        </w:tc>
+        <w:tc>
+          <w:tcPr>
+            <w:tcW w:w="788" w:type="dxa"/>
+          </w:tcPr>
+          <w:p>
+            <w:pPr>
+              <w:jc w:val="center"/>
+              <w:cnfStyle w:val="000000000000" w:firstRow="0" w:lastRow="0" w:firstColumn="0" w:lastColumn="0" w:oddVBand="0" w:evenVBand="0" w:oddHBand="0" w:evenHBand="0" w:firstRowFirstColumn="0" w:firstRowLastColumn="0" w:lastRowFirstColumn="0" w:lastRowLastColumn="0"/>
+              <w:rPr>
+                <w:lang w:val="en-US"/>
+              </w:rPr>
+            </w:pPr>
           </w:p>
         </w:tc>
       </w:tr>
@@ -18786,7 +18418,7 @@
         <w:tc>
           <w:tcPr>
             <w:cnfStyle w:val="001000000000" w:firstRow="0" w:lastRow="0" w:firstColumn="1" w:lastColumn="0" w:oddVBand="0" w:evenVBand="0" w:oddHBand="0" w:evenHBand="0" w:firstRowFirstColumn="0" w:firstRowLastColumn="0" w:lastRowFirstColumn="0" w:lastRowLastColumn="0"/>
-            <w:tcW w:w="1445" w:type="dxa"/>
+            <w:tcW w:w="1373" w:type="dxa"/>
             <w:vMerge/>
             <w:vAlign w:val="center"/>
           </w:tcPr>
@@ -18801,7 +18433,7 @@
         </w:tc>
         <w:tc>
           <w:tcPr>
-            <w:tcW w:w="1711" w:type="dxa"/>
+            <w:tcW w:w="1671" w:type="dxa"/>
             <w:vAlign w:val="center"/>
           </w:tcPr>
           <w:p>
@@ -18822,7 +18454,7 @@
         </w:tc>
         <w:tc>
           <w:tcPr>
-            <w:tcW w:w="2656" w:type="dxa"/>
+            <w:tcW w:w="1987" w:type="dxa"/>
           </w:tcPr>
           <w:p>
             <w:pPr>
@@ -18839,55 +18471,7 @@
                 <w:szCs w:val="16"/>
                 <w:lang w:val="en-US"/>
               </w:rPr>
-              <w:t xml:space="preserve">Verify that the model is properly </w:t>
-            </w:r>
-            <w:r>
-              <w:rPr>
-                <w:sz w:val="16"/>
-                <w:szCs w:val="16"/>
-                <w:lang w:val="en-US"/>
-              </w:rPr>
-              <w:t>studied</w:t>
-            </w:r>
-            <w:r>
-              <w:rPr>
-                <w:sz w:val="16"/>
-                <w:szCs w:val="16"/>
-                <w:lang w:val="en-US"/>
-              </w:rPr>
-              <w:t xml:space="preserve">. </w:t>
-            </w:r>
-            <w:r>
-              <w:rPr>
-                <w:sz w:val="16"/>
-                <w:szCs w:val="16"/>
-                <w:lang w:val="en-US"/>
-              </w:rPr>
-              <w:t xml:space="preserve">A </w:t>
-            </w:r>
-            <w:r>
-              <w:rPr>
-                <w:sz w:val="16"/>
-                <w:szCs w:val="16"/>
-                <w:lang w:val="en-US"/>
-              </w:rPr>
-              <w:t>positive indicator</w:t>
-            </w:r>
-            <w:r>
-              <w:rPr>
-                <w:sz w:val="16"/>
-                <w:szCs w:val="16"/>
-                <w:lang w:val="en-US"/>
-              </w:rPr>
-              <w:t xml:space="preserve"> might be </w:t>
-            </w:r>
-            <w:r>
-              <w:rPr>
-                <w:sz w:val="16"/>
-                <w:szCs w:val="16"/>
-                <w:lang w:val="en-US"/>
-              </w:rPr>
-              <w:t>that when generating new instances of the data, we continue seeing the same trends.</w:t>
+              <w:t>Verify that the model is properly studied. A positive indicator might be that when generating new instances of the data, we continue seeing the same trends.</w:t>
             </w:r>
           </w:p>
         </w:tc>
@@ -18922,7 +18506,7 @@
         </w:tc>
         <w:tc>
           <w:tcPr>
-            <w:tcW w:w="1235" w:type="dxa"/>
+            <w:tcW w:w="1228" w:type="dxa"/>
             <w:vAlign w:val="center"/>
           </w:tcPr>
           <w:p>
@@ -18958,14 +18542,22 @@
               <w:rPr>
                 <w:lang w:val="en-US"/>
               </w:rPr>
-              <w:t>16</w:t>
-            </w:r>
-            <w:r>
-              <w:rPr>
-                <w:lang w:val="en-US"/>
-              </w:rPr>
-              <w:t xml:space="preserve"> hours</w:t>
-            </w:r>
+              <w:t>16 hours</w:t>
+            </w:r>
+          </w:p>
+        </w:tc>
+        <w:tc>
+          <w:tcPr>
+            <w:tcW w:w="788" w:type="dxa"/>
+          </w:tcPr>
+          <w:p>
+            <w:pPr>
+              <w:jc w:val="center"/>
+              <w:cnfStyle w:val="000000100000" w:firstRow="0" w:lastRow="0" w:firstColumn="0" w:lastColumn="0" w:oddVBand="0" w:evenVBand="0" w:oddHBand="1" w:evenHBand="0" w:firstRowFirstColumn="0" w:firstRowLastColumn="0" w:lastRowFirstColumn="0" w:lastRowLastColumn="0"/>
+              <w:rPr>
+                <w:lang w:val="en-US"/>
+              </w:rPr>
+            </w:pPr>
           </w:p>
         </w:tc>
       </w:tr>
@@ -18973,7 +18565,7 @@
         <w:tc>
           <w:tcPr>
             <w:cnfStyle w:val="001000000000" w:firstRow="0" w:lastRow="0" w:firstColumn="1" w:lastColumn="0" w:oddVBand="0" w:evenVBand="0" w:oddHBand="0" w:evenHBand="0" w:firstRowFirstColumn="0" w:firstRowLastColumn="0" w:lastRowFirstColumn="0" w:lastRowLastColumn="0"/>
-            <w:tcW w:w="1445" w:type="dxa"/>
+            <w:tcW w:w="1373" w:type="dxa"/>
             <w:vMerge/>
             <w:vAlign w:val="center"/>
           </w:tcPr>
@@ -18988,7 +18580,7 @@
         </w:tc>
         <w:tc>
           <w:tcPr>
-            <w:tcW w:w="1711" w:type="dxa"/>
+            <w:tcW w:w="1671" w:type="dxa"/>
             <w:vAlign w:val="center"/>
           </w:tcPr>
           <w:p>
@@ -19009,7 +18601,7 @@
         </w:tc>
         <w:tc>
           <w:tcPr>
-            <w:tcW w:w="2656" w:type="dxa"/>
+            <w:tcW w:w="1987" w:type="dxa"/>
           </w:tcPr>
           <w:p>
             <w:pPr>
@@ -19026,39 +18618,7 @@
                 <w:szCs w:val="16"/>
                 <w:lang w:val="en-US"/>
               </w:rPr>
-              <w:t>Check that the trends we find are</w:t>
-            </w:r>
-            <w:r>
-              <w:rPr>
-                <w:sz w:val="16"/>
-                <w:szCs w:val="16"/>
-                <w:lang w:val="en-US"/>
-              </w:rPr>
-              <w:t xml:space="preserve"> effectively</w:t>
-            </w:r>
-            <w:r>
-              <w:rPr>
-                <w:sz w:val="16"/>
-                <w:szCs w:val="16"/>
-                <w:lang w:val="en-US"/>
-              </w:rPr>
-              <w:t xml:space="preserve"> the trends from light </w:t>
-            </w:r>
-            <w:r>
-              <w:rPr>
-                <w:sz w:val="16"/>
-                <w:szCs w:val="16"/>
-                <w:lang w:val="en-US"/>
-              </w:rPr>
-              <w:t>spreading</w:t>
-            </w:r>
-            <w:r>
-              <w:rPr>
-                <w:sz w:val="16"/>
-                <w:szCs w:val="16"/>
-                <w:lang w:val="en-US"/>
-              </w:rPr>
-              <w:t xml:space="preserve"> in medical tomography. We will compare our data trends to known databases in the same area of study.</w:t>
+              <w:t>Check that the trends we find are effectively the trends from light spreading in medical tomography. We will compare our data trends to known databases in the same area of study.</w:t>
             </w:r>
           </w:p>
         </w:tc>
@@ -19093,7 +18653,7 @@
         </w:tc>
         <w:tc>
           <w:tcPr>
-            <w:tcW w:w="1235" w:type="dxa"/>
+            <w:tcW w:w="1228" w:type="dxa"/>
             <w:vAlign w:val="center"/>
           </w:tcPr>
           <w:p>
@@ -19129,14 +18689,22 @@
               <w:rPr>
                 <w:lang w:val="en-US"/>
               </w:rPr>
-              <w:t>4</w:t>
-            </w:r>
-            <w:r>
-              <w:rPr>
-                <w:lang w:val="en-US"/>
-              </w:rPr>
-              <w:t xml:space="preserve"> hours</w:t>
-            </w:r>
+              <w:t>4 hours</w:t>
+            </w:r>
+          </w:p>
+        </w:tc>
+        <w:tc>
+          <w:tcPr>
+            <w:tcW w:w="788" w:type="dxa"/>
+          </w:tcPr>
+          <w:p>
+            <w:pPr>
+              <w:jc w:val="center"/>
+              <w:cnfStyle w:val="000000000000" w:firstRow="0" w:lastRow="0" w:firstColumn="0" w:lastColumn="0" w:oddVBand="0" w:evenVBand="0" w:oddHBand="0" w:evenHBand="0" w:firstRowFirstColumn="0" w:firstRowLastColumn="0" w:lastRowFirstColumn="0" w:lastRowLastColumn="0"/>
+              <w:rPr>
+                <w:lang w:val="en-US"/>
+              </w:rPr>
+            </w:pPr>
           </w:p>
         </w:tc>
       </w:tr>
@@ -19147,7 +18715,7 @@
         <w:tc>
           <w:tcPr>
             <w:cnfStyle w:val="001000000000" w:firstRow="0" w:lastRow="0" w:firstColumn="1" w:lastColumn="0" w:oddVBand="0" w:evenVBand="0" w:oddHBand="0" w:evenHBand="0" w:firstRowFirstColumn="0" w:firstRowLastColumn="0" w:lastRowFirstColumn="0" w:lastRowLastColumn="0"/>
-            <w:tcW w:w="1445" w:type="dxa"/>
+            <w:tcW w:w="1373" w:type="dxa"/>
             <w:vMerge/>
             <w:vAlign w:val="center"/>
           </w:tcPr>
@@ -19162,7 +18730,7 @@
         </w:tc>
         <w:tc>
           <w:tcPr>
-            <w:tcW w:w="1711" w:type="dxa"/>
+            <w:tcW w:w="1671" w:type="dxa"/>
             <w:vAlign w:val="center"/>
           </w:tcPr>
           <w:p>
@@ -19183,7 +18751,7 @@
         </w:tc>
         <w:tc>
           <w:tcPr>
-            <w:tcW w:w="2656" w:type="dxa"/>
+            <w:tcW w:w="1987" w:type="dxa"/>
           </w:tcPr>
           <w:p>
             <w:pPr>
@@ -19200,7 +18768,7 @@
                 <w:szCs w:val="16"/>
                 <w:lang w:val="en-US"/>
               </w:rPr>
-              <w:t xml:space="preserve">Check that </w:t>
+              <w:t xml:space="preserve">Check that our algorithms for analysis are fast enough to be easily </w:t>
             </w:r>
             <w:r>
               <w:rPr>
@@ -19208,7 +18776,7 @@
                 <w:szCs w:val="16"/>
                 <w:lang w:val="en-US"/>
               </w:rPr>
-              <w:t xml:space="preserve">our </w:t>
+              <w:t>repeatable</w:t>
             </w:r>
             <w:r>
               <w:rPr>
@@ -19216,55 +18784,7 @@
                 <w:szCs w:val="16"/>
                 <w:lang w:val="en-US"/>
               </w:rPr>
-              <w:t>algorithms</w:t>
-            </w:r>
-            <w:r>
-              <w:rPr>
-                <w:sz w:val="16"/>
-                <w:szCs w:val="16"/>
-                <w:lang w:val="en-US"/>
-              </w:rPr>
-              <w:t xml:space="preserve"> for </w:t>
-            </w:r>
-            <w:r>
-              <w:rPr>
-                <w:sz w:val="16"/>
-                <w:szCs w:val="16"/>
-                <w:lang w:val="en-US"/>
-              </w:rPr>
-              <w:t>analysis</w:t>
-            </w:r>
-            <w:r>
-              <w:rPr>
-                <w:sz w:val="16"/>
-                <w:szCs w:val="16"/>
-                <w:lang w:val="en-US"/>
-              </w:rPr>
-              <w:t xml:space="preserve"> are fast enough to be easily </w:t>
-            </w:r>
-            <w:r>
-              <w:rPr>
-                <w:sz w:val="16"/>
-                <w:szCs w:val="16"/>
-                <w:lang w:val="en-US"/>
-              </w:rPr>
-              <w:t>repeatable</w:t>
-            </w:r>
-            <w:r>
-              <w:rPr>
-                <w:sz w:val="16"/>
-                <w:szCs w:val="16"/>
-                <w:lang w:val="en-US"/>
-              </w:rPr>
-              <w:t xml:space="preserve"> </w:t>
-            </w:r>
-            <w:r>
-              <w:rPr>
-                <w:sz w:val="16"/>
-                <w:szCs w:val="16"/>
-                <w:lang w:val="en-US"/>
-              </w:rPr>
-              <w:t>on other systems.</w:t>
+              <w:t xml:space="preserve"> on other systems.</w:t>
             </w:r>
           </w:p>
         </w:tc>
@@ -19299,7 +18819,7 @@
         </w:tc>
         <w:tc>
           <w:tcPr>
-            <w:tcW w:w="1235" w:type="dxa"/>
+            <w:tcW w:w="1228" w:type="dxa"/>
             <w:vAlign w:val="center"/>
           </w:tcPr>
           <w:p>
@@ -19339,12 +18859,26 @@
             </w:r>
           </w:p>
         </w:tc>
+        <w:tc>
+          <w:tcPr>
+            <w:tcW w:w="788" w:type="dxa"/>
+          </w:tcPr>
+          <w:p>
+            <w:pPr>
+              <w:jc w:val="center"/>
+              <w:cnfStyle w:val="000000100000" w:firstRow="0" w:lastRow="0" w:firstColumn="0" w:lastColumn="0" w:oddVBand="0" w:evenVBand="0" w:oddHBand="1" w:evenHBand="0" w:firstRowFirstColumn="0" w:firstRowLastColumn="0" w:lastRowFirstColumn="0" w:lastRowLastColumn="0"/>
+              <w:rPr>
+                <w:lang w:val="en-US"/>
+              </w:rPr>
+            </w:pPr>
+          </w:p>
+        </w:tc>
       </w:tr>
       <w:tr>
         <w:tc>
           <w:tcPr>
             <w:cnfStyle w:val="001000000000" w:firstRow="0" w:lastRow="0" w:firstColumn="1" w:lastColumn="0" w:oddVBand="0" w:evenVBand="0" w:oddHBand="0" w:evenHBand="0" w:firstRowFirstColumn="0" w:firstRowLastColumn="0" w:lastRowFirstColumn="0" w:lastRowLastColumn="0"/>
-            <w:tcW w:w="3156" w:type="dxa"/>
+            <w:tcW w:w="3044" w:type="dxa"/>
             <w:gridSpan w:val="2"/>
             <w:vAlign w:val="center"/>
           </w:tcPr>
@@ -19365,7 +18899,7 @@
         </w:tc>
         <w:tc>
           <w:tcPr>
-            <w:tcW w:w="2656" w:type="dxa"/>
+            <w:tcW w:w="1987" w:type="dxa"/>
           </w:tcPr>
           <w:p>
             <w:pPr>
@@ -19409,7 +18943,7 @@
         </w:tc>
         <w:tc>
           <w:tcPr>
-            <w:tcW w:w="1235" w:type="dxa"/>
+            <w:tcW w:w="1228" w:type="dxa"/>
             <w:vAlign w:val="center"/>
           </w:tcPr>
           <w:p>
@@ -19445,14 +18979,22 @@
               <w:rPr>
                 <w:lang w:val="en-US"/>
               </w:rPr>
-              <w:t>8</w:t>
-            </w:r>
-            <w:r>
-              <w:rPr>
-                <w:lang w:val="en-US"/>
-              </w:rPr>
-              <w:t xml:space="preserve"> hours</w:t>
-            </w:r>
+              <w:t>8 hours</w:t>
+            </w:r>
+          </w:p>
+        </w:tc>
+        <w:tc>
+          <w:tcPr>
+            <w:tcW w:w="788" w:type="dxa"/>
+          </w:tcPr>
+          <w:p>
+            <w:pPr>
+              <w:jc w:val="center"/>
+              <w:cnfStyle w:val="000000000000" w:firstRow="0" w:lastRow="0" w:firstColumn="0" w:lastColumn="0" w:oddVBand="0" w:evenVBand="0" w:oddHBand="0" w:evenHBand="0" w:firstRowFirstColumn="0" w:firstRowLastColumn="0" w:lastRowFirstColumn="0" w:lastRowLastColumn="0"/>
+              <w:rPr>
+                <w:lang w:val="en-US"/>
+              </w:rPr>
+            </w:pPr>
           </w:p>
         </w:tc>
       </w:tr>
@@ -19463,7 +19005,7 @@
         <w:tc>
           <w:tcPr>
             <w:cnfStyle w:val="001000000000" w:firstRow="0" w:lastRow="0" w:firstColumn="1" w:lastColumn="0" w:oddVBand="0" w:evenVBand="0" w:oddHBand="0" w:evenHBand="0" w:firstRowFirstColumn="0" w:firstRowLastColumn="0" w:lastRowFirstColumn="0" w:lastRowLastColumn="0"/>
-            <w:tcW w:w="3156" w:type="dxa"/>
+            <w:tcW w:w="3044" w:type="dxa"/>
             <w:gridSpan w:val="2"/>
             <w:vAlign w:val="center"/>
           </w:tcPr>
@@ -19484,7 +19026,7 @@
         </w:tc>
         <w:tc>
           <w:tcPr>
-            <w:tcW w:w="2656" w:type="dxa"/>
+            <w:tcW w:w="1987" w:type="dxa"/>
           </w:tcPr>
           <w:p>
             <w:pPr>
@@ -19528,7 +19070,7 @@
         </w:tc>
         <w:tc>
           <w:tcPr>
-            <w:tcW w:w="1235" w:type="dxa"/>
+            <w:tcW w:w="1228" w:type="dxa"/>
             <w:vAlign w:val="center"/>
           </w:tcPr>
           <w:p>
@@ -19568,12 +19110,26 @@
             </w:r>
           </w:p>
         </w:tc>
+        <w:tc>
+          <w:tcPr>
+            <w:tcW w:w="788" w:type="dxa"/>
+          </w:tcPr>
+          <w:p>
+            <w:pPr>
+              <w:jc w:val="center"/>
+              <w:cnfStyle w:val="000000100000" w:firstRow="0" w:lastRow="0" w:firstColumn="0" w:lastColumn="0" w:oddVBand="0" w:evenVBand="0" w:oddHBand="1" w:evenHBand="0" w:firstRowFirstColumn="0" w:firstRowLastColumn="0" w:lastRowFirstColumn="0" w:lastRowLastColumn="0"/>
+              <w:rPr>
+                <w:lang w:val="en-US"/>
+              </w:rPr>
+            </w:pPr>
+          </w:p>
+        </w:tc>
       </w:tr>
       <w:tr>
         <w:tc>
           <w:tcPr>
             <w:cnfStyle w:val="001000000000" w:firstRow="0" w:lastRow="0" w:firstColumn="1" w:lastColumn="0" w:oddVBand="0" w:evenVBand="0" w:oddHBand="0" w:evenHBand="0" w:firstRowFirstColumn="0" w:firstRowLastColumn="0" w:lastRowFirstColumn="0" w:lastRowLastColumn="0"/>
-            <w:tcW w:w="3156" w:type="dxa"/>
+            <w:tcW w:w="3044" w:type="dxa"/>
             <w:gridSpan w:val="2"/>
             <w:vAlign w:val="center"/>
           </w:tcPr>
@@ -19594,7 +19150,7 @@
         </w:tc>
         <w:tc>
           <w:tcPr>
-            <w:tcW w:w="2656" w:type="dxa"/>
+            <w:tcW w:w="1987" w:type="dxa"/>
           </w:tcPr>
           <w:p>
             <w:pPr>
@@ -19638,7 +19194,7 @@
         </w:tc>
         <w:tc>
           <w:tcPr>
-            <w:tcW w:w="1235" w:type="dxa"/>
+            <w:tcW w:w="1228" w:type="dxa"/>
             <w:vAlign w:val="center"/>
           </w:tcPr>
           <w:p>
@@ -19678,6 +19234,20 @@
             </w:r>
           </w:p>
         </w:tc>
+        <w:tc>
+          <w:tcPr>
+            <w:tcW w:w="788" w:type="dxa"/>
+          </w:tcPr>
+          <w:p>
+            <w:pPr>
+              <w:jc w:val="center"/>
+              <w:cnfStyle w:val="000000000000" w:firstRow="0" w:lastRow="0" w:firstColumn="0" w:lastColumn="0" w:oddVBand="0" w:evenVBand="0" w:oddHBand="0" w:evenHBand="0" w:firstRowFirstColumn="0" w:firstRowLastColumn="0" w:lastRowFirstColumn="0" w:lastRowLastColumn="0"/>
+              <w:rPr>
+                <w:lang w:val="en-US"/>
+              </w:rPr>
+            </w:pPr>
+          </w:p>
+        </w:tc>
       </w:tr>
     </w:tbl>
     <w:p>
@@ -19809,14 +19379,14 @@
           <w:lang w:val="en-US"/>
         </w:rPr>
       </w:pPr>
-      <w:bookmarkStart w:id="21" w:name="_Toc40659963"/>
+      <w:bookmarkStart w:id="20" w:name="_Toc40659963"/>
       <w:r>
         <w:rPr>
           <w:lang w:val="en-US"/>
         </w:rPr>
         <w:t>DELIVRABLES AND OUTCOME</w:t>
       </w:r>
-      <w:bookmarkEnd w:id="21"/>
+      <w:bookmarkEnd w:id="20"/>
     </w:p>
     <w:p>
       <w:pPr>
@@ -19837,7 +19407,19 @@
         <w:rPr>
           <w:lang w:val="en-US"/>
         </w:rPr>
-        <w:t>What is expected to be delivered at the end of this project are:</w:t>
+        <w:t xml:space="preserve">What </w:t>
+      </w:r>
+      <w:r>
+        <w:rPr>
+          <w:lang w:val="en-US"/>
+        </w:rPr>
+        <w:t xml:space="preserve">was </w:t>
+      </w:r>
+      <w:r>
+        <w:rPr>
+          <w:lang w:val="en-US"/>
+        </w:rPr>
+        <w:t>be delivered at the end of this project are:</w:t>
       </w:r>
     </w:p>
     <w:p>
@@ -19856,7 +19438,36 @@
         <w:rPr>
           <w:lang w:val="en-US"/>
         </w:rPr>
-        <w:t>A software that can model light spreading according to the PDE (1</w:t>
+        <w:t xml:space="preserve">A software </w:t>
+      </w:r>
+      <w:r>
+        <w:rPr>
+          <w:lang w:val="en-US"/>
+        </w:rPr>
+        <w:t xml:space="preserve">names </w:t>
+      </w:r>
+      <w:r>
+        <w:rPr>
+          <w:rFonts w:eastAsiaTheme="minorEastAsia"/>
+          <w:b/>
+          <w:bCs/>
+          <w:i/>
+          <w:iCs/>
+          <w:lang w:val="en-US"/>
+        </w:rPr>
+        <w:t>transfer</w:t>
+      </w:r>
+      <w:r>
+        <w:rPr>
+          <w:lang w:val="en-US"/>
+        </w:rPr>
+        <w:t xml:space="preserve"> </w:t>
+      </w:r>
+      <w:r>
+        <w:rPr>
+          <w:lang w:val="en-US"/>
+        </w:rPr>
+        <w:t>that can model light spreading according to the PDE (1</w:t>
       </w:r>
       <w:r>
         <w:rPr>
@@ -19909,19 +19520,33 @@
         <w:rPr>
           <w:lang w:val="en-US"/>
         </w:rPr>
-        <w:t xml:space="preserve">A software that can </w:t>
-      </w:r>
-      <w:r>
-        <w:rPr>
-          <w:lang w:val="en-US"/>
-        </w:rPr>
-        <w:t xml:space="preserve">identify meaningful trends for light spreading </w:t>
-      </w:r>
-      <w:r>
-        <w:rPr>
-          <w:lang w:val="en-US"/>
-        </w:rPr>
-        <w:t>on a given domain</w:t>
+        <w:t xml:space="preserve">A </w:t>
+      </w:r>
+      <w:r>
+        <w:rPr>
+          <w:lang w:val="en-US"/>
+        </w:rPr>
+        <w:t xml:space="preserve">notebook that analyses meaningful trends in the data generated by </w:t>
+      </w:r>
+      <w:r>
+        <w:rPr>
+          <w:b/>
+          <w:bCs/>
+          <w:i/>
+          <w:iCs/>
+          <w:lang w:val="en-US"/>
+        </w:rPr>
+        <w:t>transfer</w:t>
+      </w:r>
+      <w:r>
+        <w:rPr>
+          <w:b/>
+          <w:bCs/>
+          <w:i/>
+          <w:iCs/>
+          <w:lang w:val="en-US"/>
+        </w:rPr>
+        <w:t>.</w:t>
       </w:r>
     </w:p>
     <w:p>
@@ -19945,7 +19570,13 @@
         <w:rPr>
           <w:lang w:val="en-US"/>
         </w:rPr>
-        <w:t xml:space="preserve"> by </w:t>
+        <w:t xml:space="preserve"> </w:t>
+      </w:r>
+      <w:r>
+        <w:rPr>
+          <w:lang w:val="en-US"/>
+        </w:rPr>
+        <w:t xml:space="preserve">named </w:t>
       </w:r>
       <w:r>
         <w:rPr>
@@ -19953,11 +19584,75 @@
           <w:bCs/>
           <w:lang w:val="en-US"/>
         </w:rPr>
-        <w:t>May 15, 2020</w:t>
+        <w:t>rapport_v1.pdf</w:t>
       </w:r>
     </w:p>
     <w:p>
       <w:pPr>
+        <w:pStyle w:val="ListParagraph"/>
+        <w:numPr>
+          <w:ilvl w:val="0"/>
+          <w:numId w:val="20"/>
+        </w:numPr>
+        <w:rPr>
+          <w:lang w:val="en-US"/>
+        </w:rPr>
+      </w:pPr>
+      <w:r>
+        <w:rPr>
+          <w:lang w:val="en-US"/>
+        </w:rPr>
+        <w:t xml:space="preserve">A </w:t>
+      </w:r>
+      <w:proofErr w:type="spellStart"/>
+      <w:r>
+        <w:rPr>
+          <w:lang w:val="en-US"/>
+        </w:rPr>
+        <w:t>powerpoint</w:t>
+      </w:r>
+      <w:proofErr w:type="spellEnd"/>
+      <w:r>
+        <w:rPr>
+          <w:lang w:val="en-US"/>
+        </w:rPr>
+        <w:t xml:space="preserve"> presentation named </w:t>
+      </w:r>
+      <w:r>
+        <w:rPr>
+          <w:b/>
+          <w:bCs/>
+          <w:lang w:val="en-US"/>
+        </w:rPr>
+        <w:t>presentation.pdf</w:t>
+      </w:r>
+      <w:r>
+        <w:rPr>
+          <w:b/>
+          <w:bCs/>
+          <w:lang w:val="en-US"/>
+        </w:rPr>
+        <w:t xml:space="preserve"> (</w:t>
+      </w:r>
+      <w:r>
+        <w:rPr>
+          <w:i/>
+          <w:iCs/>
+          <w:lang w:val="en-US"/>
+        </w:rPr>
+        <w:t>yet to be completed</w:t>
+      </w:r>
+      <w:r>
+        <w:rPr>
+          <w:b/>
+          <w:bCs/>
+          <w:lang w:val="en-US"/>
+        </w:rPr>
+        <w:t>)</w:t>
+      </w:r>
+    </w:p>
+    <w:p>
+      <w:pPr>
         <w:ind w:firstLine="720"/>
         <w:rPr>
           <w:lang w:val="en-US"/>
@@ -19967,6 +19662,7 @@
         <w:rPr>
           <w:lang w:val="en-US"/>
         </w:rPr>
+        <w:lastRenderedPageBreak/>
         <w:t xml:space="preserve">All these files can be found on the GitHub repository </w:t>
       </w:r>
       <w:hyperlink r:id="rId14" w:history="1">
@@ -20013,14 +19709,14 @@
           <w:lang w:val="en-US"/>
         </w:rPr>
       </w:pPr>
-      <w:bookmarkStart w:id="22" w:name="_Toc40659964"/>
+      <w:bookmarkStart w:id="21" w:name="_Toc40659964"/>
       <w:r>
         <w:rPr>
           <w:lang w:val="en-US"/>
         </w:rPr>
         <w:t>REFERENCES</w:t>
       </w:r>
-      <w:bookmarkEnd w:id="22"/>
+      <w:bookmarkEnd w:id="21"/>
     </w:p>
     <w:p>
       <w:pPr>
@@ -24236,7 +23932,7 @@
 </file>
 
 <file path=customXml/itemProps1.xml><?xml version="1.0" encoding="utf-8"?>
-<ds:datastoreItem xmlns:ds="http://schemas.openxmlformats.org/officeDocument/2006/customXml" ds:itemID="{2FAAA560-1C40-4A51-8D22-F456D1D66C37}">
+<ds:datastoreItem xmlns:ds="http://schemas.openxmlformats.org/officeDocument/2006/customXml" ds:itemID="{ECE080DD-88A8-466F-A096-DC3647F4526E}">
   <ds:schemaRefs>
     <ds:schemaRef ds:uri="http://schemas.openxmlformats.org/officeDocument/2006/bibliography"/>
   </ds:schemaRefs>

</xml_diff>

<commit_message>
cas test 3 non validé, essaie d'autres tests
</commit_message>
<xml_diff>
--- a/doc/rapport_v1.docx
+++ b/doc/rapport_v1.docx
@@ -206,7 +206,7 @@
           <w:r>
             <w:fldChar w:fldCharType="separate"/>
           </w:r>
-          <w:hyperlink w:anchor="_Toc41026024" w:history="1">
+          <w:hyperlink w:anchor="_Toc41049876" w:history="1">
             <w:r>
               <w:rPr>
                 <w:rStyle w:val="Hyperlink"/>
@@ -250,7 +250,7 @@
                 <w:noProof/>
                 <w:webHidden/>
               </w:rPr>
-              <w:instrText xml:space="preserve"> PAGEREF _Toc41026024 \h </w:instrText>
+              <w:instrText xml:space="preserve"> PAGEREF _Toc41049876 \h </w:instrText>
             </w:r>
             <w:r>
               <w:rPr>
@@ -296,7 +296,7 @@
               <w:lang w:val="en-GB" w:eastAsia="en-GB"/>
             </w:rPr>
           </w:pPr>
-          <w:hyperlink w:anchor="_Toc41026025" w:history="1">
+          <w:hyperlink w:anchor="_Toc41049877" w:history="1">
             <w:r>
               <w:rPr>
                 <w:rStyle w:val="Hyperlink"/>
@@ -342,7 +342,7 @@
                 <w:noProof/>
                 <w:webHidden/>
               </w:rPr>
-              <w:instrText xml:space="preserve"> PAGEREF _Toc41026025 \h </w:instrText>
+              <w:instrText xml:space="preserve"> PAGEREF _Toc41049877 \h </w:instrText>
             </w:r>
             <w:r>
               <w:rPr>
@@ -388,7 +388,7 @@
               <w:lang w:val="en-GB" w:eastAsia="en-GB"/>
             </w:rPr>
           </w:pPr>
-          <w:hyperlink w:anchor="_Toc41026026" w:history="1">
+          <w:hyperlink w:anchor="_Toc41049878" w:history="1">
             <w:r>
               <w:rPr>
                 <w:rStyle w:val="Hyperlink"/>
@@ -434,7 +434,7 @@
                 <w:noProof/>
                 <w:webHidden/>
               </w:rPr>
-              <w:instrText xml:space="preserve"> PAGEREF _Toc41026026 \h </w:instrText>
+              <w:instrText xml:space="preserve"> PAGEREF _Toc41049878 \h </w:instrText>
             </w:r>
             <w:r>
               <w:rPr>
@@ -480,7 +480,7 @@
               <w:lang w:val="en-GB" w:eastAsia="en-GB"/>
             </w:rPr>
           </w:pPr>
-          <w:hyperlink w:anchor="_Toc41026027" w:history="1">
+          <w:hyperlink w:anchor="_Toc41049879" w:history="1">
             <w:r>
               <w:rPr>
                 <w:rStyle w:val="Hyperlink"/>
@@ -526,7 +526,7 @@
                 <w:noProof/>
                 <w:webHidden/>
               </w:rPr>
-              <w:instrText xml:space="preserve"> PAGEREF _Toc41026027 \h </w:instrText>
+              <w:instrText xml:space="preserve"> PAGEREF _Toc41049879 \h </w:instrText>
             </w:r>
             <w:r>
               <w:rPr>
@@ -572,7 +572,7 @@
               <w:lang w:val="en-GB" w:eastAsia="en-GB"/>
             </w:rPr>
           </w:pPr>
-          <w:hyperlink w:anchor="_Toc41026028" w:history="1">
+          <w:hyperlink w:anchor="_Toc41049880" w:history="1">
             <w:r>
               <w:rPr>
                 <w:rStyle w:val="Hyperlink"/>
@@ -618,7 +618,7 @@
                 <w:noProof/>
                 <w:webHidden/>
               </w:rPr>
-              <w:instrText xml:space="preserve"> PAGEREF _Toc41026028 \h </w:instrText>
+              <w:instrText xml:space="preserve"> PAGEREF _Toc41049880 \h </w:instrText>
             </w:r>
             <w:r>
               <w:rPr>
@@ -664,7 +664,7 @@
               <w:lang w:val="en-GB" w:eastAsia="en-GB"/>
             </w:rPr>
           </w:pPr>
-          <w:hyperlink w:anchor="_Toc41026029" w:history="1">
+          <w:hyperlink w:anchor="_Toc41049881" w:history="1">
             <w:r>
               <w:rPr>
                 <w:rStyle w:val="Hyperlink"/>
@@ -710,7 +710,7 @@
                 <w:noProof/>
                 <w:webHidden/>
               </w:rPr>
-              <w:instrText xml:space="preserve"> PAGEREF _Toc41026029 \h </w:instrText>
+              <w:instrText xml:space="preserve"> PAGEREF _Toc41049881 \h </w:instrText>
             </w:r>
             <w:r>
               <w:rPr>
@@ -756,7 +756,7 @@
               <w:lang w:val="en-GB" w:eastAsia="en-GB"/>
             </w:rPr>
           </w:pPr>
-          <w:hyperlink w:anchor="_Toc41026030" w:history="1">
+          <w:hyperlink w:anchor="_Toc41049882" w:history="1">
             <w:r>
               <w:rPr>
                 <w:rStyle w:val="Hyperlink"/>
@@ -802,7 +802,7 @@
                 <w:noProof/>
                 <w:webHidden/>
               </w:rPr>
-              <w:instrText xml:space="preserve"> PAGEREF _Toc41026030 \h </w:instrText>
+              <w:instrText xml:space="preserve"> PAGEREF _Toc41049882 \h </w:instrText>
             </w:r>
             <w:r>
               <w:rPr>
@@ -848,7 +848,7 @@
               <w:lang w:val="en-GB" w:eastAsia="en-GB"/>
             </w:rPr>
           </w:pPr>
-          <w:hyperlink w:anchor="_Toc41026031" w:history="1">
+          <w:hyperlink w:anchor="_Toc41049883" w:history="1">
             <w:r>
               <w:rPr>
                 <w:rStyle w:val="Hyperlink"/>
@@ -894,7 +894,7 @@
                 <w:noProof/>
                 <w:webHidden/>
               </w:rPr>
-              <w:instrText xml:space="preserve"> PAGEREF _Toc41026031 \h </w:instrText>
+              <w:instrText xml:space="preserve"> PAGEREF _Toc41049883 \h </w:instrText>
             </w:r>
             <w:r>
               <w:rPr>
@@ -940,7 +940,7 @@
               <w:lang w:val="en-GB" w:eastAsia="en-GB"/>
             </w:rPr>
           </w:pPr>
-          <w:hyperlink w:anchor="_Toc41026032" w:history="1">
+          <w:hyperlink w:anchor="_Toc41049884" w:history="1">
             <w:r>
               <w:rPr>
                 <w:rStyle w:val="Hyperlink"/>
@@ -986,7 +986,7 @@
                 <w:noProof/>
                 <w:webHidden/>
               </w:rPr>
-              <w:instrText xml:space="preserve"> PAGEREF _Toc41026032 \h </w:instrText>
+              <w:instrText xml:space="preserve"> PAGEREF _Toc41049884 \h </w:instrText>
             </w:r>
             <w:r>
               <w:rPr>
@@ -1032,7 +1032,7 @@
               <w:lang w:val="en-GB" w:eastAsia="en-GB"/>
             </w:rPr>
           </w:pPr>
-          <w:hyperlink w:anchor="_Toc41026033" w:history="1">
+          <w:hyperlink w:anchor="_Toc41049885" w:history="1">
             <w:r>
               <w:rPr>
                 <w:rStyle w:val="Hyperlink"/>
@@ -1078,7 +1078,7 @@
                 <w:noProof/>
                 <w:webHidden/>
               </w:rPr>
-              <w:instrText xml:space="preserve"> PAGEREF _Toc41026033 \h </w:instrText>
+              <w:instrText xml:space="preserve"> PAGEREF _Toc41049885 \h </w:instrText>
             </w:r>
             <w:r>
               <w:rPr>
@@ -1124,7 +1124,7 @@
               <w:lang w:val="en-GB" w:eastAsia="en-GB"/>
             </w:rPr>
           </w:pPr>
-          <w:hyperlink w:anchor="_Toc41026034" w:history="1">
+          <w:hyperlink w:anchor="_Toc41049886" w:history="1">
             <w:r>
               <w:rPr>
                 <w:rStyle w:val="Hyperlink"/>
@@ -1170,7 +1170,7 @@
                 <w:noProof/>
                 <w:webHidden/>
               </w:rPr>
-              <w:instrText xml:space="preserve"> PAGEREF _Toc41026034 \h </w:instrText>
+              <w:instrText xml:space="preserve"> PAGEREF _Toc41049886 \h </w:instrText>
             </w:r>
             <w:r>
               <w:rPr>
@@ -1216,7 +1216,7 @@
               <w:lang w:val="en-GB" w:eastAsia="en-GB"/>
             </w:rPr>
           </w:pPr>
-          <w:hyperlink w:anchor="_Toc41026035" w:history="1">
+          <w:hyperlink w:anchor="_Toc41049887" w:history="1">
             <w:r>
               <w:rPr>
                 <w:rStyle w:val="Hyperlink"/>
@@ -1241,7 +1241,7 @@
                 <w:noProof/>
                 <w:lang w:val="en-US"/>
               </w:rPr>
-              <w:t>Step 1: The equilibrium part</w:t>
+              <w:t>Step 1: The coupling part</w:t>
             </w:r>
             <w:r>
               <w:rPr>
@@ -1262,7 +1262,7 @@
                 <w:noProof/>
                 <w:webHidden/>
               </w:rPr>
-              <w:instrText xml:space="preserve"> PAGEREF _Toc41026035 \h </w:instrText>
+              <w:instrText xml:space="preserve"> PAGEREF _Toc41049887 \h </w:instrText>
             </w:r>
             <w:r>
               <w:rPr>
@@ -1308,7 +1308,7 @@
               <w:lang w:val="en-GB" w:eastAsia="en-GB"/>
             </w:rPr>
           </w:pPr>
-          <w:hyperlink w:anchor="_Toc41026036" w:history="1">
+          <w:hyperlink w:anchor="_Toc41049888" w:history="1">
             <w:r>
               <w:rPr>
                 <w:rStyle w:val="Hyperlink"/>
@@ -1333,7 +1333,7 @@
                 <w:noProof/>
                 <w:lang w:val="en-US"/>
               </w:rPr>
-              <w:t>Step 2: The non-equilibrium part</w:t>
+              <w:t>Step 2: The hyperbolic part</w:t>
             </w:r>
             <w:r>
               <w:rPr>
@@ -1354,7 +1354,7 @@
                 <w:noProof/>
                 <w:webHidden/>
               </w:rPr>
-              <w:instrText xml:space="preserve"> PAGEREF _Toc41026036 \h </w:instrText>
+              <w:instrText xml:space="preserve"> PAGEREF _Toc41049888 \h </w:instrText>
             </w:r>
             <w:r>
               <w:rPr>
@@ -1400,7 +1400,7 @@
               <w:lang w:val="en-GB" w:eastAsia="en-GB"/>
             </w:rPr>
           </w:pPr>
-          <w:hyperlink w:anchor="_Toc41026037" w:history="1">
+          <w:hyperlink w:anchor="_Toc41049889" w:history="1">
             <w:r>
               <w:rPr>
                 <w:rStyle w:val="Hyperlink"/>
@@ -1446,7 +1446,7 @@
                 <w:noProof/>
                 <w:webHidden/>
               </w:rPr>
-              <w:instrText xml:space="preserve"> PAGEREF _Toc41026037 \h </w:instrText>
+              <w:instrText xml:space="preserve"> PAGEREF _Toc41049889 \h </w:instrText>
             </w:r>
             <w:r>
               <w:rPr>
@@ -1492,7 +1492,7 @@
               <w:lang w:val="en-GB" w:eastAsia="en-GB"/>
             </w:rPr>
           </w:pPr>
-          <w:hyperlink w:anchor="_Toc41026038" w:history="1">
+          <w:hyperlink w:anchor="_Toc41049890" w:history="1">
             <w:r>
               <w:rPr>
                 <w:rStyle w:val="Hyperlink"/>
@@ -1545,7 +1545,7 @@
                 <w:noProof/>
                 <w:webHidden/>
               </w:rPr>
-              <w:instrText xml:space="preserve"> PAGEREF _Toc41026038 \h </w:instrText>
+              <w:instrText xml:space="preserve"> PAGEREF _Toc41049890 \h </w:instrText>
             </w:r>
             <w:r>
               <w:rPr>
@@ -1591,7 +1591,7 @@
               <w:lang w:val="en-GB" w:eastAsia="en-GB"/>
             </w:rPr>
           </w:pPr>
-          <w:hyperlink w:anchor="_Toc41026039" w:history="1">
+          <w:hyperlink w:anchor="_Toc41049891" w:history="1">
             <w:r>
               <w:rPr>
                 <w:rStyle w:val="Hyperlink"/>
@@ -1637,7 +1637,7 @@
                 <w:noProof/>
                 <w:webHidden/>
               </w:rPr>
-              <w:instrText xml:space="preserve"> PAGEREF _Toc41026039 \h </w:instrText>
+              <w:instrText xml:space="preserve"> PAGEREF _Toc41049891 \h </w:instrText>
             </w:r>
             <w:r>
               <w:rPr>
@@ -1683,7 +1683,7 @@
               <w:lang w:val="en-GB" w:eastAsia="en-GB"/>
             </w:rPr>
           </w:pPr>
-          <w:hyperlink w:anchor="_Toc41026040" w:history="1">
+          <w:hyperlink w:anchor="_Toc41049892" w:history="1">
             <w:r>
               <w:rPr>
                 <w:rStyle w:val="Hyperlink"/>
@@ -1729,7 +1729,7 @@
                 <w:noProof/>
                 <w:webHidden/>
               </w:rPr>
-              <w:instrText xml:space="preserve"> PAGEREF _Toc41026040 \h </w:instrText>
+              <w:instrText xml:space="preserve"> PAGEREF _Toc41049892 \h </w:instrText>
             </w:r>
             <w:r>
               <w:rPr>
@@ -1775,7 +1775,7 @@
               <w:lang w:val="en-GB" w:eastAsia="en-GB"/>
             </w:rPr>
           </w:pPr>
-          <w:hyperlink w:anchor="_Toc41026041" w:history="1">
+          <w:hyperlink w:anchor="_Toc41049893" w:history="1">
             <w:r>
               <w:rPr>
                 <w:rStyle w:val="Hyperlink"/>
@@ -1821,7 +1821,7 @@
                 <w:noProof/>
                 <w:webHidden/>
               </w:rPr>
-              <w:instrText xml:space="preserve"> PAGEREF _Toc41026041 \h </w:instrText>
+              <w:instrText xml:space="preserve"> PAGEREF _Toc41049893 \h </w:instrText>
             </w:r>
             <w:r>
               <w:rPr>
@@ -1867,7 +1867,7 @@
               <w:lang w:val="en-GB" w:eastAsia="en-GB"/>
             </w:rPr>
           </w:pPr>
-          <w:hyperlink w:anchor="_Toc41026042" w:history="1">
+          <w:hyperlink w:anchor="_Toc41049894" w:history="1">
             <w:r>
               <w:rPr>
                 <w:rStyle w:val="Hyperlink"/>
@@ -1913,7 +1913,7 @@
                 <w:noProof/>
                 <w:webHidden/>
               </w:rPr>
-              <w:instrText xml:space="preserve"> PAGEREF _Toc41026042 \h </w:instrText>
+              <w:instrText xml:space="preserve"> PAGEREF _Toc41049894 \h </w:instrText>
             </w:r>
             <w:r>
               <w:rPr>
@@ -1959,7 +1959,7 @@
               <w:lang w:val="en-GB" w:eastAsia="en-GB"/>
             </w:rPr>
           </w:pPr>
-          <w:hyperlink w:anchor="_Toc41026043" w:history="1">
+          <w:hyperlink w:anchor="_Toc41049895" w:history="1">
             <w:r>
               <w:rPr>
                 <w:rStyle w:val="Hyperlink"/>
@@ -2005,7 +2005,7 @@
                 <w:noProof/>
                 <w:webHidden/>
               </w:rPr>
-              <w:instrText xml:space="preserve"> PAGEREF _Toc41026043 \h </w:instrText>
+              <w:instrText xml:space="preserve"> PAGEREF _Toc41049895 \h </w:instrText>
             </w:r>
             <w:r>
               <w:rPr>
@@ -2051,7 +2051,7 @@
               <w:lang w:val="en-GB" w:eastAsia="en-GB"/>
             </w:rPr>
           </w:pPr>
-          <w:hyperlink w:anchor="_Toc41026044" w:history="1">
+          <w:hyperlink w:anchor="_Toc41049896" w:history="1">
             <w:r>
               <w:rPr>
                 <w:rStyle w:val="Hyperlink"/>
@@ -2097,7 +2097,7 @@
                 <w:noProof/>
                 <w:webHidden/>
               </w:rPr>
-              <w:instrText xml:space="preserve"> PAGEREF _Toc41026044 \h </w:instrText>
+              <w:instrText xml:space="preserve"> PAGEREF _Toc41049896 \h </w:instrText>
             </w:r>
             <w:r>
               <w:rPr>
@@ -2143,7 +2143,7 @@
               <w:lang w:val="en-GB" w:eastAsia="en-GB"/>
             </w:rPr>
           </w:pPr>
-          <w:hyperlink w:anchor="_Toc41026045" w:history="1">
+          <w:hyperlink w:anchor="_Toc41049897" w:history="1">
             <w:r>
               <w:rPr>
                 <w:rStyle w:val="Hyperlink"/>
@@ -2189,7 +2189,7 @@
                 <w:noProof/>
                 <w:webHidden/>
               </w:rPr>
-              <w:instrText xml:space="preserve"> PAGEREF _Toc41026045 \h </w:instrText>
+              <w:instrText xml:space="preserve"> PAGEREF _Toc41049897 \h </w:instrText>
             </w:r>
             <w:r>
               <w:rPr>
@@ -2235,7 +2235,7 @@
               <w:lang w:val="en-GB" w:eastAsia="en-GB"/>
             </w:rPr>
           </w:pPr>
-          <w:hyperlink w:anchor="_Toc41026046" w:history="1">
+          <w:hyperlink w:anchor="_Toc41049898" w:history="1">
             <w:r>
               <w:rPr>
                 <w:rStyle w:val="Hyperlink"/>
@@ -2281,7 +2281,7 @@
                 <w:noProof/>
                 <w:webHidden/>
               </w:rPr>
-              <w:instrText xml:space="preserve"> PAGEREF _Toc41026046 \h </w:instrText>
+              <w:instrText xml:space="preserve"> PAGEREF _Toc41049898 \h </w:instrText>
             </w:r>
             <w:r>
               <w:rPr>
@@ -2327,7 +2327,7 @@
               <w:lang w:val="en-GB" w:eastAsia="en-GB"/>
             </w:rPr>
           </w:pPr>
-          <w:hyperlink w:anchor="_Toc41026047" w:history="1">
+          <w:hyperlink w:anchor="_Toc41049899" w:history="1">
             <w:r>
               <w:rPr>
                 <w:rStyle w:val="Hyperlink"/>
@@ -2373,7 +2373,7 @@
                 <w:noProof/>
                 <w:webHidden/>
               </w:rPr>
-              <w:instrText xml:space="preserve"> PAGEREF _Toc41026047 \h </w:instrText>
+              <w:instrText xml:space="preserve"> PAGEREF _Toc41049899 \h </w:instrText>
             </w:r>
             <w:r>
               <w:rPr>
@@ -2419,7 +2419,7 @@
               <w:lang w:val="en-GB" w:eastAsia="en-GB"/>
             </w:rPr>
           </w:pPr>
-          <w:hyperlink w:anchor="_Toc41026048" w:history="1">
+          <w:hyperlink w:anchor="_Toc41049900" w:history="1">
             <w:r>
               <w:rPr>
                 <w:rStyle w:val="Hyperlink"/>
@@ -2465,7 +2465,7 @@
                 <w:noProof/>
                 <w:webHidden/>
               </w:rPr>
-              <w:instrText xml:space="preserve"> PAGEREF _Toc41026048 \h </w:instrText>
+              <w:instrText xml:space="preserve"> PAGEREF _Toc41049900 \h </w:instrText>
             </w:r>
             <w:r>
               <w:rPr>
@@ -2511,7 +2511,7 @@
               <w:lang w:val="en-GB" w:eastAsia="en-GB"/>
             </w:rPr>
           </w:pPr>
-          <w:hyperlink w:anchor="_Toc41026049" w:history="1">
+          <w:hyperlink w:anchor="_Toc41049901" w:history="1">
             <w:r>
               <w:rPr>
                 <w:rStyle w:val="Hyperlink"/>
@@ -2557,7 +2557,7 @@
                 <w:noProof/>
                 <w:webHidden/>
               </w:rPr>
-              <w:instrText xml:space="preserve"> PAGEREF _Toc41026049 \h </w:instrText>
+              <w:instrText xml:space="preserve"> PAGEREF _Toc41049901 \h </w:instrText>
             </w:r>
             <w:r>
               <w:rPr>
@@ -2603,7 +2603,7 @@
               <w:lang w:val="en-GB" w:eastAsia="en-GB"/>
             </w:rPr>
           </w:pPr>
-          <w:hyperlink w:anchor="_Toc41026050" w:history="1">
+          <w:hyperlink w:anchor="_Toc41049902" w:history="1">
             <w:r>
               <w:rPr>
                 <w:rStyle w:val="Hyperlink"/>
@@ -2649,7 +2649,7 @@
                 <w:noProof/>
                 <w:webHidden/>
               </w:rPr>
-              <w:instrText xml:space="preserve"> PAGEREF _Toc41026050 \h </w:instrText>
+              <w:instrText xml:space="preserve"> PAGEREF _Toc41049902 \h </w:instrText>
             </w:r>
             <w:r>
               <w:rPr>
@@ -2695,7 +2695,7 @@
               <w:lang w:val="en-GB" w:eastAsia="en-GB"/>
             </w:rPr>
           </w:pPr>
-          <w:hyperlink w:anchor="_Toc41026051" w:history="1">
+          <w:hyperlink w:anchor="_Toc41049903" w:history="1">
             <w:r>
               <w:rPr>
                 <w:rStyle w:val="Hyperlink"/>
@@ -2741,7 +2741,7 @@
                 <w:noProof/>
                 <w:webHidden/>
               </w:rPr>
-              <w:instrText xml:space="preserve"> PAGEREF _Toc41026051 \h </w:instrText>
+              <w:instrText xml:space="preserve"> PAGEREF _Toc41049903 \h </w:instrText>
             </w:r>
             <w:r>
               <w:rPr>
@@ -2787,7 +2787,7 @@
               <w:lang w:val="en-GB" w:eastAsia="en-GB"/>
             </w:rPr>
           </w:pPr>
-          <w:hyperlink w:anchor="_Toc41026052" w:history="1">
+          <w:hyperlink w:anchor="_Toc41049904" w:history="1">
             <w:r>
               <w:rPr>
                 <w:rStyle w:val="Hyperlink"/>
@@ -2831,7 +2831,7 @@
                 <w:noProof/>
                 <w:webHidden/>
               </w:rPr>
-              <w:instrText xml:space="preserve"> PAGEREF _Toc41026052 \h </w:instrText>
+              <w:instrText xml:space="preserve"> PAGEREF _Toc41049904 \h </w:instrText>
             </w:r>
             <w:r>
               <w:rPr>
@@ -2877,7 +2877,7 @@
               <w:lang w:val="en-GB" w:eastAsia="en-GB"/>
             </w:rPr>
           </w:pPr>
-          <w:hyperlink w:anchor="_Toc41026053" w:history="1">
+          <w:hyperlink w:anchor="_Toc41049905" w:history="1">
             <w:r>
               <w:rPr>
                 <w:rStyle w:val="Hyperlink"/>
@@ -2921,7 +2921,7 @@
                 <w:noProof/>
                 <w:webHidden/>
               </w:rPr>
-              <w:instrText xml:space="preserve"> PAGEREF _Toc41026053 \h </w:instrText>
+              <w:instrText xml:space="preserve"> PAGEREF _Toc41049905 \h </w:instrText>
             </w:r>
             <w:r>
               <w:rPr>
@@ -2996,7 +2996,7 @@
         </w:numPr>
         <w:jc w:val="both"/>
       </w:pPr>
-      <w:bookmarkStart w:id="1" w:name="_Toc41026024"/>
+      <w:bookmarkStart w:id="1" w:name="_Toc41049876"/>
       <w:r>
         <w:lastRenderedPageBreak/>
         <w:t>CONTEXT</w:t>
@@ -3496,7 +3496,7 @@
           <w:lang w:val="en-US"/>
         </w:rPr>
       </w:pPr>
-      <w:bookmarkStart w:id="2" w:name="_Toc41026025"/>
+      <w:bookmarkStart w:id="2" w:name="_Toc41049877"/>
       <w:r>
         <w:rPr>
           <w:lang w:val="en-US"/>
@@ -3781,7 +3781,7 @@
           <w:lang w:val="en-US"/>
         </w:rPr>
       </w:pPr>
-      <w:bookmarkStart w:id="3" w:name="_Toc41026026"/>
+      <w:bookmarkStart w:id="3" w:name="_Toc41049878"/>
       <w:r>
         <w:rPr>
           <w:lang w:val="en-US"/>
@@ -3970,7 +3970,7 @@
           <w:lang w:val="en-US"/>
         </w:rPr>
       </w:pPr>
-      <w:bookmarkStart w:id="4" w:name="_Toc41026027"/>
+      <w:bookmarkStart w:id="4" w:name="_Toc41049879"/>
       <w:r>
         <w:rPr>
           <w:lang w:val="en-US"/>
@@ -4174,7 +4174,7 @@
           <w:lang w:val="en-US"/>
         </w:rPr>
       </w:pPr>
-      <w:bookmarkStart w:id="5" w:name="_Toc41026028"/>
+      <w:bookmarkStart w:id="5" w:name="_Toc41049880"/>
       <w:r>
         <w:rPr>
           <w:lang w:val="en-US"/>
@@ -4480,7 +4480,7 @@
           <w:lang w:val="en-US"/>
         </w:rPr>
       </w:pPr>
-      <w:bookmarkStart w:id="6" w:name="_Toc41026029"/>
+      <w:bookmarkStart w:id="6" w:name="_Toc41049881"/>
       <w:r>
         <w:rPr>
           <w:lang w:val="en-US"/>
@@ -4771,7 +4771,7 @@
           <w:lang w:val="en-US"/>
         </w:rPr>
       </w:pPr>
-      <w:bookmarkStart w:id="7" w:name="_Toc41026030"/>
+      <w:bookmarkStart w:id="7" w:name="_Toc41049882"/>
       <w:r>
         <w:rPr>
           <w:lang w:val="en-US"/>
@@ -4799,7 +4799,7 @@
           <w:lang w:val="en-US"/>
         </w:rPr>
       </w:pPr>
-      <w:bookmarkStart w:id="8" w:name="_Toc41026031"/>
+      <w:bookmarkStart w:id="8" w:name="_Toc41049883"/>
       <w:r>
         <w:rPr>
           <w:lang w:val="en-US"/>
@@ -4816,7 +4816,7 @@
           <w:lang w:val="en-GB"/>
         </w:rPr>
       </w:pPr>
-      <w:bookmarkStart w:id="9" w:name="_Toc41026032"/>
+      <w:bookmarkStart w:id="9" w:name="_Toc41049884"/>
       <w:r>
         <w:rPr>
           <w:rFonts w:eastAsiaTheme="minorEastAsia"/>
@@ -11098,7 +11098,7 @@
           <w:lang w:val="en-GB"/>
         </w:rPr>
       </w:pPr>
-      <w:bookmarkStart w:id="11" w:name="_Toc41026033"/>
+      <w:bookmarkStart w:id="11" w:name="_Toc41049885"/>
       <w:r>
         <w:rPr>
           <w:rFonts w:eastAsiaTheme="minorEastAsia"/>
@@ -11548,9 +11548,6 @@
         <w:fldChar w:fldCharType="separate"/>
       </w:r>
       <w:r>
-        <w:rPr>
-          <w:lang w:val="en-GB"/>
-        </w:rPr>
         <w:t>)</w:t>
       </w:r>
       <w:r>
@@ -12192,7 +12189,7 @@
           <w:lang w:val="en-US"/>
         </w:rPr>
       </w:pPr>
-      <w:bookmarkStart w:id="13" w:name="_Toc41026034"/>
+      <w:bookmarkStart w:id="13" w:name="_Toc41049886"/>
       <w:r>
         <w:rPr>
           <w:lang w:val="en-US"/>
@@ -13003,12 +13000,18 @@
           <w:lang w:val="en-US"/>
         </w:rPr>
       </w:pPr>
-      <w:bookmarkStart w:id="14" w:name="_Toc41026035"/>
-      <w:r>
-        <w:rPr>
-          <w:lang w:val="en-US"/>
-        </w:rPr>
-        <w:t>Step 1: The equilibrium part</w:t>
+      <w:bookmarkStart w:id="14" w:name="_Toc41049887"/>
+      <w:r>
+        <w:rPr>
+          <w:lang w:val="en-US"/>
+        </w:rPr>
+        <w:t xml:space="preserve">Step 1: The </w:t>
+      </w:r>
+      <w:r>
+        <w:rPr>
+          <w:lang w:val="en-US"/>
+        </w:rPr>
+        <w:t>coupling part</w:t>
       </w:r>
       <w:bookmarkEnd w:id="14"/>
     </w:p>
@@ -13083,9 +13086,6 @@
         <w:fldChar w:fldCharType="separate"/>
       </w:r>
       <w:r>
-        <w:rPr>
-          <w:lang w:val="en-GB"/>
-        </w:rPr>
         <w:t>)</w:t>
       </w:r>
       <w:r>
@@ -13137,15 +13137,13 @@
         </w:rPr>
         <w:t xml:space="preserve"> and we only </w:t>
       </w:r>
-      <w:proofErr w:type="gramStart"/>
       <w:r>
         <w:rPr>
           <w:rFonts w:eastAsiaTheme="minorEastAsia"/>
           <w:lang w:val="en-US"/>
         </w:rPr>
-        <w:t>take into account</w:t>
-      </w:r>
-      <w:proofErr w:type="gramEnd"/>
+        <w:t>consider</w:t>
+      </w:r>
       <w:r>
         <w:rPr>
           <w:rFonts w:eastAsiaTheme="minorEastAsia"/>
@@ -13158,7 +13156,37 @@
           <w:rFonts w:eastAsiaTheme="minorEastAsia"/>
           <w:lang w:val="en-US"/>
         </w:rPr>
-        <w:t>the relaxation terms in temperature (</w:t>
+        <w:t xml:space="preserve">the </w:t>
+      </w:r>
+      <w:r>
+        <w:rPr>
+          <w:rFonts w:eastAsiaTheme="minorEastAsia"/>
+          <w:lang w:val="en-US"/>
+        </w:rPr>
+        <w:t>equations that are affected by matter (</w:t>
+      </w:r>
+      <w:proofErr w:type="spellStart"/>
+      <w:r>
+        <w:rPr>
+          <w:rFonts w:eastAsiaTheme="minorEastAsia"/>
+          <w:lang w:val="en-US"/>
+        </w:rPr>
+        <w:t>i.e</w:t>
+      </w:r>
+      <w:proofErr w:type="spellEnd"/>
+      <w:r>
+        <w:rPr>
+          <w:rFonts w:eastAsiaTheme="minorEastAsia"/>
+          <w:lang w:val="en-US"/>
+        </w:rPr>
+        <w:t xml:space="preserve"> equations (1.1) and (1.3) where terms with temperature are involved) </w:t>
+      </w:r>
+      <w:r>
+        <w:rPr>
+          <w:rFonts w:eastAsiaTheme="minorEastAsia"/>
+          <w:lang w:val="en-US"/>
+        </w:rPr>
+        <w:t>(</w:t>
       </w:r>
       <w:r>
         <w:rPr>
@@ -13260,9 +13288,6 @@
         <w:fldChar w:fldCharType="separate"/>
       </w:r>
       <w:r>
-        <w:rPr>
-          <w:lang w:val="en-GB"/>
-        </w:rPr>
         <w:t>)</w:t>
       </w:r>
       <w:r>
@@ -13668,7 +13693,6 @@
           </m:rPr>
           <w:rPr>
             <w:rFonts w:ascii="Cambria Math" w:hAnsi="Cambria Math"/>
-            <w:lang w:val="en-GB"/>
           </w:rPr>
           <m:t>)</m:t>
         </m:r>
@@ -17296,7 +17320,7 @@
           <w:lang w:val="en-US"/>
         </w:rPr>
       </w:pPr>
-      <w:bookmarkStart w:id="17" w:name="_Toc41026036"/>
+      <w:bookmarkStart w:id="17" w:name="_Toc41049888"/>
       <w:r>
         <w:rPr>
           <w:lang w:val="en-US"/>
@@ -17319,13 +17343,13 @@
         <w:rPr>
           <w:lang w:val="en-US"/>
         </w:rPr>
-        <w:t>The n</w:t>
-      </w:r>
-      <w:r>
-        <w:rPr>
-          <w:lang w:val="en-US"/>
-        </w:rPr>
-        <w:t>on-equilibrium part</w:t>
+        <w:t>The hyperbolic</w:t>
+      </w:r>
+      <w:r>
+        <w:rPr>
+          <w:lang w:val="en-US"/>
+        </w:rPr>
+        <w:t xml:space="preserve"> part</w:t>
       </w:r>
       <w:bookmarkEnd w:id="17"/>
     </w:p>
@@ -17340,7 +17364,33 @@
         <w:rPr>
           <w:lang w:val="en-US"/>
         </w:rPr>
-        <w:t xml:space="preserve">Once the first step converges, we move to this step with the values of </w:t>
+        <w:t xml:space="preserve">Once the first step converges, </w:t>
+      </w:r>
+      <w:r>
+        <w:rPr>
+          <w:lang w:val="en-US"/>
+        </w:rPr>
+        <w:t xml:space="preserve">we solve (1.2) and (1.3) as if the radiation </w:t>
+      </w:r>
+      <w:proofErr w:type="gramStart"/>
+      <w:r>
+        <w:rPr>
+          <w:lang w:val="en-US"/>
+        </w:rPr>
+        <w:t>wasn’t</w:t>
+      </w:r>
+      <w:proofErr w:type="gramEnd"/>
+      <w:r>
+        <w:rPr>
+          <w:lang w:val="en-US"/>
+        </w:rPr>
+        <w:t xml:space="preserve"> coupled with matter. We do this </w:t>
+      </w:r>
+      <w:r>
+        <w:rPr>
+          <w:lang w:val="en-US"/>
+        </w:rPr>
+        <w:t xml:space="preserve">with the values of </w:t>
       </w:r>
       <m:oMath>
         <m:r>
@@ -17378,7 +17428,19 @@
         <w:rPr>
           <w:lang w:val="en-US"/>
         </w:rPr>
-        <w:t xml:space="preserve">on each cell updated. We write: </w:t>
+        <w:t>on each cell updated</w:t>
+      </w:r>
+      <w:r>
+        <w:rPr>
+          <w:lang w:val="en-US"/>
+        </w:rPr>
+        <w:t xml:space="preserve"> from step 1</w:t>
+      </w:r>
+      <w:r>
+        <w:rPr>
+          <w:lang w:val="en-US"/>
+        </w:rPr>
+        <w:t xml:space="preserve">. We write: </w:t>
       </w:r>
     </w:p>
     <w:p>
@@ -22784,7 +22846,7 @@
           <w:lang w:val="en-US"/>
         </w:rPr>
       </w:pPr>
-      <w:bookmarkStart w:id="19" w:name="_Toc41026037"/>
+      <w:bookmarkStart w:id="19" w:name="_Toc41049889"/>
       <w:r>
         <w:rPr>
           <w:lang w:val="en-US"/>
@@ -22804,7 +22866,7 @@
           <w:lang w:val="en-US"/>
         </w:rPr>
       </w:pPr>
-      <w:bookmarkStart w:id="20" w:name="_Toc41026038"/>
+      <w:bookmarkStart w:id="20" w:name="_Toc41049890"/>
       <w:proofErr w:type="spellStart"/>
       <w:r>
         <w:t>Step</w:t>
@@ -22989,7 +23051,7 @@
           <w:lang w:val="en-US"/>
         </w:rPr>
       </w:pPr>
-      <w:bookmarkStart w:id="21" w:name="_Toc41026039"/>
+      <w:bookmarkStart w:id="21" w:name="_Toc41049891"/>
       <w:r>
         <w:rPr>
           <w:lang w:val="en-US"/>
@@ -23430,7 +23492,7 @@
           <w:lang w:val="en-US"/>
         </w:rPr>
       </w:pPr>
-      <w:bookmarkStart w:id="22" w:name="_Toc41026040"/>
+      <w:bookmarkStart w:id="22" w:name="_Toc41049892"/>
       <w:r>
         <w:rPr>
           <w:lang w:val="en-US"/>
@@ -23780,7 +23842,7 @@
           <w:lang w:val="en-US"/>
         </w:rPr>
       </w:pPr>
-      <w:bookmarkStart w:id="23" w:name="_Toc41026041"/>
+      <w:bookmarkStart w:id="23" w:name="_Toc41049893"/>
       <w:r>
         <w:rPr>
           <w:lang w:val="en-US"/>
@@ -23807,7 +23869,7 @@
           <w:lang w:val="en-US"/>
         </w:rPr>
       </w:pPr>
-      <w:bookmarkStart w:id="24" w:name="_Toc41026042"/>
+      <w:bookmarkStart w:id="24" w:name="_Toc41049894"/>
       <w:r>
         <w:rPr>
           <w:lang w:val="en-US"/>
@@ -23827,7 +23889,7 @@
           <w:lang w:val="en-US"/>
         </w:rPr>
       </w:pPr>
-      <w:bookmarkStart w:id="25" w:name="_Toc41026043"/>
+      <w:bookmarkStart w:id="25" w:name="_Toc41049895"/>
       <w:r>
         <w:rPr>
           <w:lang w:val="en-US"/>
@@ -24136,7 +24198,7 @@
           <v:shape id="_x0000_i1025" type="#_x0000_t75" style="width:174pt;height:225pt" o:ole="">
             <v:imagedata r:id="rId17" o:title=""/>
           </v:shape>
-          <o:OLEObject Type="Embed" ProgID="Word.OpenDocumentText.12" ShapeID="_x0000_i1025" DrawAspect="Content" ObjectID="_1651638865" r:id="rId18"/>
+          <o:OLEObject Type="Embed" ProgID="Word.OpenDocumentText.12" ShapeID="_x0000_i1025" DrawAspect="Content" ObjectID="_1651666435" r:id="rId18"/>
         </w:object>
       </w:r>
     </w:p>
@@ -24656,7 +24718,7 @@
           <w:lang w:val="en-US"/>
         </w:rPr>
       </w:pPr>
-      <w:bookmarkStart w:id="27" w:name="_Toc41026044"/>
+      <w:bookmarkStart w:id="27" w:name="_Toc41049896"/>
       <w:r>
         <w:rPr>
           <w:lang w:val="en-US"/>
@@ -25965,7 +26027,7 @@
           <v:shape id="_x0000_i1026" type="#_x0000_t75" style="width:239.25pt;height:316.5pt" o:ole="">
             <v:imagedata r:id="rId21" o:title=""/>
           </v:shape>
-          <o:OLEObject Type="Embed" ProgID="Word.OpenDocumentText.12" ShapeID="_x0000_i1026" DrawAspect="Content" ObjectID="_1651638866" r:id="rId22"/>
+          <o:OLEObject Type="Embed" ProgID="Word.OpenDocumentText.12" ShapeID="_x0000_i1026" DrawAspect="Content" ObjectID="_1651666436" r:id="rId22"/>
         </w:object>
       </w:r>
     </w:p>
@@ -26720,7 +26782,7 @@
           <w:lang w:val="en-US"/>
         </w:rPr>
       </w:pPr>
-      <w:bookmarkStart w:id="29" w:name="_Toc41026045"/>
+      <w:bookmarkStart w:id="29" w:name="_Toc41049897"/>
       <w:r>
         <w:rPr>
           <w:lang w:val="en-US"/>
@@ -26905,7 +26967,7 @@
           <v:shape id="_x0000_i1027" type="#_x0000_t75" style="width:192pt;height:249pt" o:ole="">
             <v:imagedata r:id="rId27" o:title=""/>
           </v:shape>
-          <o:OLEObject Type="Embed" ProgID="Word.OpenDocumentText.12" ShapeID="_x0000_i1027" DrawAspect="Content" ObjectID="_1651638867" r:id="rId28"/>
+          <o:OLEObject Type="Embed" ProgID="Word.OpenDocumentText.12" ShapeID="_x0000_i1027" DrawAspect="Content" ObjectID="_1651666437" r:id="rId28"/>
         </w:object>
       </w:r>
     </w:p>
@@ -26967,259 +27029,13 @@
         <mc:AlternateContent>
           <mc:Choice Requires="wpg">
             <w:drawing>
-              <wp:anchor distT="0" distB="0" distL="114300" distR="114300" simplePos="0" relativeHeight="251676672" behindDoc="0" locked="0" layoutInCell="1" allowOverlap="1" wp14:anchorId="6C9A0B27" wp14:editId="021A1E44">
+              <wp:anchor distT="0" distB="0" distL="114300" distR="114300" simplePos="0" relativeHeight="251672576" behindDoc="0" locked="0" layoutInCell="1" allowOverlap="1" wp14:anchorId="20F1DAA8" wp14:editId="19303D61">
                 <wp:simplePos x="0" y="0"/>
                 <wp:positionH relativeFrom="margin">
                   <wp:align>center</wp:align>
                 </wp:positionH>
                 <wp:positionV relativeFrom="paragraph">
-                  <wp:posOffset>2628900</wp:posOffset>
-                </wp:positionV>
-                <wp:extent cx="5128260" cy="2171700"/>
-                <wp:effectExtent l="0" t="0" r="0" b="0"/>
-                <wp:wrapTopAndBottom/>
-                <wp:docPr id="22" name="Group 22"/>
-                <wp:cNvGraphicFramePr/>
-                <a:graphic xmlns:a="http://schemas.openxmlformats.org/drawingml/2006/main">
-                  <a:graphicData uri="http://schemas.microsoft.com/office/word/2010/wordprocessingGroup">
-                    <wpg:wgp>
-                      <wpg:cNvGrpSpPr/>
-                      <wpg:grpSpPr>
-                        <a:xfrm>
-                          <a:off x="0" y="0"/>
-                          <a:ext cx="5128260" cy="2171700"/>
-                          <a:chOff x="0" y="0"/>
-                          <a:chExt cx="6188710" cy="2620645"/>
-                        </a:xfrm>
-                      </wpg:grpSpPr>
-                      <pic:pic xmlns:pic="http://schemas.openxmlformats.org/drawingml/2006/picture">
-                        <pic:nvPicPr>
-                          <pic:cNvPr id="20" name="Picture 20"/>
-                          <pic:cNvPicPr>
-                            <a:picLocks noChangeAspect="1"/>
-                          </pic:cNvPicPr>
-                        </pic:nvPicPr>
-                        <pic:blipFill>
-                          <a:blip r:embed="rId29">
-                            <a:extLst>
-                              <a:ext uri="{28A0092B-C50C-407E-A947-70E740481C1C}">
-                                <a14:useLocalDpi xmlns:a14="http://schemas.microsoft.com/office/drawing/2010/main" val="0"/>
-                              </a:ext>
-                            </a:extLst>
-                          </a:blip>
-                          <a:srcRect/>
-                          <a:stretch>
-                            <a:fillRect/>
-                          </a:stretch>
-                        </pic:blipFill>
-                        <pic:spPr bwMode="auto">
-                          <a:xfrm>
-                            <a:off x="0" y="0"/>
-                            <a:ext cx="6188710" cy="2289810"/>
-                          </a:xfrm>
-                          <a:prstGeom prst="rect">
-                            <a:avLst/>
-                          </a:prstGeom>
-                          <a:noFill/>
-                          <a:ln>
-                            <a:noFill/>
-                          </a:ln>
-                        </pic:spPr>
-                      </pic:pic>
-                      <wps:wsp>
-                        <wps:cNvPr id="21" name="Text Box 21"/>
-                        <wps:cNvSpPr txBox="1"/>
-                        <wps:spPr>
-                          <a:xfrm>
-                            <a:off x="0" y="2343150"/>
-                            <a:ext cx="6188710" cy="277495"/>
-                          </a:xfrm>
-                          <a:prstGeom prst="rect">
-                            <a:avLst/>
-                          </a:prstGeom>
-                          <a:solidFill>
-                            <a:prstClr val="white"/>
-                          </a:solidFill>
-                          <a:ln>
-                            <a:noFill/>
-                          </a:ln>
-                        </wps:spPr>
-                        <wps:txbx>
-                          <w:txbxContent>
-                            <w:p>
-                              <w:pPr>
-                                <w:pStyle w:val="Caption"/>
-                                <w:jc w:val="center"/>
-                                <w:rPr>
-                                  <w:noProof/>
-                                  <w:sz w:val="20"/>
-                                  <w:szCs w:val="20"/>
-                                  <w:lang w:val="en-GB"/>
-                                </w:rPr>
-                              </w:pPr>
-                              <w:r>
-                                <w:rPr>
-                                  <w:lang w:val="en-GB"/>
-                                </w:rPr>
-                                <w:t xml:space="preserve">Figure </w:t>
-                              </w:r>
-                              <w:r>
-                                <w:fldChar w:fldCharType="begin"/>
-                              </w:r>
-                              <w:r>
-                                <w:rPr>
-                                  <w:lang w:val="en-GB"/>
-                                </w:rPr>
-                                <w:instrText xml:space="preserve"> SEQ Figure \* ARABIC </w:instrText>
-                              </w:r>
-                              <w:r>
-                                <w:fldChar w:fldCharType="separate"/>
-                              </w:r>
-                              <w:r>
-                                <w:rPr>
-                                  <w:noProof/>
-                                  <w:lang w:val="en-GB"/>
-                                </w:rPr>
-                                <w:t>9</w:t>
-                              </w:r>
-                              <w:r>
-                                <w:fldChar w:fldCharType="end"/>
-                              </w:r>
-                              <w:r>
-                                <w:rPr>
-                                  <w:lang w:val="en-GB"/>
-                                </w:rPr>
-                                <w:t>: Obtained results for the Olson-Auer-Hall</w:t>
-                              </w:r>
-                              <w:r>
-                                <w:rPr>
-                                  <w:noProof/>
-                                  <w:lang w:val="en-GB"/>
-                                </w:rPr>
-                                <w:t xml:space="preserve"> test case</w:t>
-                              </w:r>
-                              <w:r>
-                                <w:rPr>
-                                  <w:noProof/>
-                                  <w:lang w:val="en-GB"/>
-                                </w:rPr>
-                                <w:t xml:space="preserve"> (only the radiative temperature)</w:t>
-                              </w:r>
-                            </w:p>
-                          </w:txbxContent>
-                        </wps:txbx>
-                        <wps:bodyPr rot="0" spcFirstLastPara="0" vertOverflow="overflow" horzOverflow="overflow" vert="horz" wrap="square" lIns="0" tIns="0" rIns="0" bIns="0" numCol="1" spcCol="0" rtlCol="0" fromWordArt="0" anchor="t" anchorCtr="0" forceAA="0" compatLnSpc="1">
-                          <a:prstTxWarp prst="textNoShape">
-                            <a:avLst/>
-                          </a:prstTxWarp>
-                          <a:noAutofit/>
-                        </wps:bodyPr>
-                      </wps:wsp>
-                    </wpg:wgp>
-                  </a:graphicData>
-                </a:graphic>
-                <wp14:sizeRelH relativeFrom="margin">
-                  <wp14:pctWidth>0</wp14:pctWidth>
-                </wp14:sizeRelH>
-                <wp14:sizeRelV relativeFrom="margin">
-                  <wp14:pctHeight>0</wp14:pctHeight>
-                </wp14:sizeRelV>
-              </wp:anchor>
-            </w:drawing>
-          </mc:Choice>
-          <mc:Fallback>
-            <w:pict>
-              <v:group w14:anchorId="6C9A0B27" id="Group 22" o:spid="_x0000_s1041" style="position:absolute;left:0;text-align:left;margin-left:0;margin-top:207pt;width:403.8pt;height:171pt;z-index:251676672;mso-position-horizontal:center;mso-position-horizontal-relative:margin;mso-width-relative:margin;mso-height-relative:margin" coordsize="61887,26206" o:gfxdata="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">
-                <v:shape id="Picture 20" o:spid="_x0000_s1042" type="#_x0000_t75" style="position:absolute;width:61887;height:22898;visibility:visible;mso-wrap-style:square" o:gfxdata="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">
-                  <v:imagedata r:id="rId30" o:title=""/>
-                </v:shape>
-                <v:shape id="Text Box 21" o:spid="_x0000_s1043" type="#_x0000_t202" style="position:absolute;top:23431;width:61887;height:2775;visibility:visible;mso-wrap-style:square;v-text-anchor:top" o:gfxdata="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" stroked="f">
-                  <v:textbox inset="0,0,0,0">
-                    <w:txbxContent>
-                      <w:p>
-                        <w:pPr>
-                          <w:pStyle w:val="Caption"/>
-                          <w:jc w:val="center"/>
-                          <w:rPr>
-                            <w:noProof/>
-                            <w:sz w:val="20"/>
-                            <w:szCs w:val="20"/>
-                            <w:lang w:val="en-GB"/>
-                          </w:rPr>
-                        </w:pPr>
-                        <w:r>
-                          <w:rPr>
-                            <w:lang w:val="en-GB"/>
-                          </w:rPr>
-                          <w:t xml:space="preserve">Figure </w:t>
-                        </w:r>
-                        <w:r>
-                          <w:fldChar w:fldCharType="begin"/>
-                        </w:r>
-                        <w:r>
-                          <w:rPr>
-                            <w:lang w:val="en-GB"/>
-                          </w:rPr>
-                          <w:instrText xml:space="preserve"> SEQ Figure \* ARABIC </w:instrText>
-                        </w:r>
-                        <w:r>
-                          <w:fldChar w:fldCharType="separate"/>
-                        </w:r>
-                        <w:r>
-                          <w:rPr>
-                            <w:noProof/>
-                            <w:lang w:val="en-GB"/>
-                          </w:rPr>
-                          <w:t>9</w:t>
-                        </w:r>
-                        <w:r>
-                          <w:fldChar w:fldCharType="end"/>
-                        </w:r>
-                        <w:r>
-                          <w:rPr>
-                            <w:lang w:val="en-GB"/>
-                          </w:rPr>
-                          <w:t>: Obtained results for the Olson-Auer-Hall</w:t>
-                        </w:r>
-                        <w:r>
-                          <w:rPr>
-                            <w:noProof/>
-                            <w:lang w:val="en-GB"/>
-                          </w:rPr>
-                          <w:t xml:space="preserve"> test case</w:t>
-                        </w:r>
-                        <w:r>
-                          <w:rPr>
-                            <w:noProof/>
-                            <w:lang w:val="en-GB"/>
-                          </w:rPr>
-                          <w:t xml:space="preserve"> (only the radiative temperature)</w:t>
-                        </w:r>
-                      </w:p>
-                    </w:txbxContent>
-                  </v:textbox>
-                </v:shape>
-                <w10:wrap type="topAndBottom" anchorx="margin"/>
-              </v:group>
-            </w:pict>
-          </mc:Fallback>
-        </mc:AlternateContent>
-      </w:r>
-      <w:r>
-        <w:rPr>
-          <w:noProof/>
-          <w:lang w:val="en-US"/>
-        </w:rPr>
-        <mc:AlternateContent>
-          <mc:Choice Requires="wpg">
-            <w:drawing>
-              <wp:anchor distT="0" distB="0" distL="114300" distR="114300" simplePos="0" relativeHeight="251672576" behindDoc="0" locked="0" layoutInCell="1" allowOverlap="1" wp14:anchorId="20F1DAA8" wp14:editId="5BAD52B6">
-                <wp:simplePos x="0" y="0"/>
-                <wp:positionH relativeFrom="column">
-                  <wp:posOffset>942975</wp:posOffset>
-                </wp:positionH>
-                <wp:positionV relativeFrom="paragraph">
-                  <wp:posOffset>320040</wp:posOffset>
+                  <wp:posOffset>329565</wp:posOffset>
                 </wp:positionV>
                 <wp:extent cx="4495800" cy="2190115"/>
                 <wp:effectExtent l="0" t="0" r="0" b="635"/>
@@ -27246,7 +27062,7 @@
                           </pic:cNvPicPr>
                         </pic:nvPicPr>
                         <pic:blipFill rotWithShape="1">
-                          <a:blip r:embed="rId31">
+                          <a:blip r:embed="rId29">
                             <a:extLst>
                               <a:ext uri="{28A0092B-C50C-407E-A947-70E740481C1C}">
                                 <a14:useLocalDpi xmlns:a14="http://schemas.microsoft.com/office/drawing/2010/main" val="0"/>
@@ -27319,7 +27135,7 @@
                                   <w:noProof/>
                                   <w:lang w:val="en-GB"/>
                                 </w:rPr>
-                                <w:t>10</w:t>
+                                <w:t>9</w:t>
                               </w:r>
                               <w:r>
                                 <w:fldChar w:fldCharType="end"/>
@@ -27328,14 +27144,13 @@
                                 <w:rPr>
                                   <w:lang w:val="en-GB"/>
                                 </w:rPr>
-                                <w:t>: Expected results for the Olson-Auer-Hall</w:t>
+                                <w:t xml:space="preserve">: Expected results for </w:t>
                               </w:r>
                               <w:r>
                                 <w:rPr>
-                                  <w:noProof/>
                                   <w:lang w:val="en-GB"/>
                                 </w:rPr>
-                                <w:t xml:space="preserve"> test case</w:t>
+                                <w:t xml:space="preserve">t=1/c, 3/c, 10/c, 30/c, and 100/c </w:t>
                               </w:r>
                               <w:r>
                                 <w:rPr>
@@ -27368,11 +27183,11 @@
           </mc:Choice>
           <mc:Fallback>
             <w:pict>
-              <v:group w14:anchorId="20F1DAA8" id="Group 19" o:spid="_x0000_s1044" style="position:absolute;left:0;text-align:left;margin-left:74.25pt;margin-top:25.2pt;width:354pt;height:172.45pt;z-index:251672576;mso-width-relative:margin;mso-height-relative:margin" coordorigin="-12701" coordsize="65881,32096" o:gfxdata="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">
-                <v:shape id="Picture 17" o:spid="_x0000_s1045" type="#_x0000_t75" style="position:absolute;width:35909;height:30003;visibility:visible;mso-wrap-style:square" o:gfxdata="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">
-                  <v:imagedata r:id="rId32" o:title="" cropbottom="4280f"/>
+              <v:group w14:anchorId="20F1DAA8" id="Group 19" o:spid="_x0000_s1041" style="position:absolute;left:0;text-align:left;margin-left:0;margin-top:25.95pt;width:354pt;height:172.45pt;z-index:251672576;mso-position-horizontal:center;mso-position-horizontal-relative:margin;mso-width-relative:margin;mso-height-relative:margin" coordorigin="-12701" coordsize="65881,32096" o:gfxdata="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">
+                <v:shape id="Picture 17" o:spid="_x0000_s1042" type="#_x0000_t75" style="position:absolute;width:35909;height:30003;visibility:visible;mso-wrap-style:square" o:gfxdata="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">
+                  <v:imagedata r:id="rId30" o:title="" cropbottom="4280f"/>
                 </v:shape>
-                <v:shape id="Text Box 18" o:spid="_x0000_s1046" type="#_x0000_t202" style="position:absolute;left:-12701;top:29600;width:65880;height:2496;visibility:visible;mso-wrap-style:square;v-text-anchor:top" o:gfxdata="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" stroked="f">
+                <v:shape id="Text Box 18" o:spid="_x0000_s1043" type="#_x0000_t202" style="position:absolute;left:-12701;top:29600;width:65880;height:2496;visibility:visible;mso-wrap-style:square;v-text-anchor:top" o:gfxdata="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" stroked="f">
                   <v:textbox inset="0,0,0,0">
                     <w:txbxContent>
                       <w:p>
@@ -27408,7 +27223,7 @@
                             <w:noProof/>
                             <w:lang w:val="en-GB"/>
                           </w:rPr>
-                          <w:t>10</w:t>
+                          <w:t>9</w:t>
                         </w:r>
                         <w:r>
                           <w:fldChar w:fldCharType="end"/>
@@ -27417,14 +27232,13 @@
                           <w:rPr>
                             <w:lang w:val="en-GB"/>
                           </w:rPr>
-                          <w:t>: Expected results for the Olson-Auer-Hall</w:t>
+                          <w:t xml:space="preserve">: Expected results for </w:t>
                         </w:r>
                         <w:r>
                           <w:rPr>
-                            <w:noProof/>
                             <w:lang w:val="en-GB"/>
                           </w:rPr>
-                          <w:t xml:space="preserve"> test case</w:t>
+                          <w:t xml:space="preserve">t=1/c, 3/c, 10/c, 30/c, and 100/c </w:t>
                         </w:r>
                         <w:r>
                           <w:rPr>
@@ -27437,7 +27251,307 @@
                     </w:txbxContent>
                   </v:textbox>
                 </v:shape>
-                <w10:wrap type="topAndBottom"/>
+                <w10:wrap type="topAndBottom" anchorx="margin"/>
+              </v:group>
+            </w:pict>
+          </mc:Fallback>
+        </mc:AlternateContent>
+      </w:r>
+      <w:r>
+        <w:rPr>
+          <w:noProof/>
+          <w:lang w:val="en-US"/>
+        </w:rPr>
+        <mc:AlternateContent>
+          <mc:Choice Requires="wpg">
+            <w:drawing>
+              <wp:anchor distT="0" distB="0" distL="114300" distR="114300" simplePos="0" relativeHeight="251676672" behindDoc="0" locked="0" layoutInCell="1" allowOverlap="1" wp14:anchorId="6C9A0B27" wp14:editId="6BC73907">
+                <wp:simplePos x="0" y="0"/>
+                <wp:positionH relativeFrom="margin">
+                  <wp:align>center</wp:align>
+                </wp:positionH>
+                <wp:positionV relativeFrom="paragraph">
+                  <wp:posOffset>2628900</wp:posOffset>
+                </wp:positionV>
+                <wp:extent cx="5128260" cy="2171700"/>
+                <wp:effectExtent l="0" t="0" r="0" b="0"/>
+                <wp:wrapTopAndBottom/>
+                <wp:docPr id="22" name="Group 22"/>
+                <wp:cNvGraphicFramePr/>
+                <a:graphic xmlns:a="http://schemas.openxmlformats.org/drawingml/2006/main">
+                  <a:graphicData uri="http://schemas.microsoft.com/office/word/2010/wordprocessingGroup">
+                    <wpg:wgp>
+                      <wpg:cNvGrpSpPr/>
+                      <wpg:grpSpPr>
+                        <a:xfrm>
+                          <a:off x="0" y="0"/>
+                          <a:ext cx="5128260" cy="2171700"/>
+                          <a:chOff x="0" y="0"/>
+                          <a:chExt cx="6188710" cy="2620645"/>
+                        </a:xfrm>
+                      </wpg:grpSpPr>
+                      <pic:pic xmlns:pic="http://schemas.openxmlformats.org/drawingml/2006/picture">
+                        <pic:nvPicPr>
+                          <pic:cNvPr id="20" name="Picture 20"/>
+                          <pic:cNvPicPr>
+                            <a:picLocks noChangeAspect="1"/>
+                          </pic:cNvPicPr>
+                        </pic:nvPicPr>
+                        <pic:blipFill>
+                          <a:blip r:embed="rId31">
+                            <a:extLst>
+                              <a:ext uri="{28A0092B-C50C-407E-A947-70E740481C1C}">
+                                <a14:useLocalDpi xmlns:a14="http://schemas.microsoft.com/office/drawing/2010/main" val="0"/>
+                              </a:ext>
+                            </a:extLst>
+                          </a:blip>
+                          <a:srcRect/>
+                          <a:stretch/>
+                        </pic:blipFill>
+                        <pic:spPr bwMode="auto">
+                          <a:xfrm>
+                            <a:off x="1625488" y="0"/>
+                            <a:ext cx="2937732" cy="2289810"/>
+                          </a:xfrm>
+                          <a:prstGeom prst="rect">
+                            <a:avLst/>
+                          </a:prstGeom>
+                          <a:noFill/>
+                          <a:ln>
+                            <a:noFill/>
+                          </a:ln>
+                        </pic:spPr>
+                      </pic:pic>
+                      <wps:wsp>
+                        <wps:cNvPr id="21" name="Text Box 21"/>
+                        <wps:cNvSpPr txBox="1"/>
+                        <wps:spPr>
+                          <a:xfrm>
+                            <a:off x="0" y="2343150"/>
+                            <a:ext cx="6188710" cy="277495"/>
+                          </a:xfrm>
+                          <a:prstGeom prst="rect">
+                            <a:avLst/>
+                          </a:prstGeom>
+                          <a:solidFill>
+                            <a:prstClr val="white"/>
+                          </a:solidFill>
+                          <a:ln>
+                            <a:noFill/>
+                          </a:ln>
+                        </wps:spPr>
+                        <wps:txbx>
+                          <w:txbxContent>
+                            <w:p>
+                              <w:pPr>
+                                <w:pStyle w:val="Caption"/>
+                                <w:jc w:val="center"/>
+                                <w:rPr>
+                                  <w:noProof/>
+                                  <w:sz w:val="20"/>
+                                  <w:szCs w:val="20"/>
+                                  <w:lang w:val="en-GB"/>
+                                </w:rPr>
+                              </w:pPr>
+                              <w:r>
+                                <w:rPr>
+                                  <w:lang w:val="en-GB"/>
+                                </w:rPr>
+                                <w:t xml:space="preserve">Figure </w:t>
+                              </w:r>
+                              <w:r>
+                                <w:fldChar w:fldCharType="begin"/>
+                              </w:r>
+                              <w:r>
+                                <w:rPr>
+                                  <w:lang w:val="en-GB"/>
+                                </w:rPr>
+                                <w:instrText xml:space="preserve"> SEQ Figure \* ARABIC </w:instrText>
+                              </w:r>
+                              <w:r>
+                                <w:fldChar w:fldCharType="separate"/>
+                              </w:r>
+                              <w:r>
+                                <w:rPr>
+                                  <w:noProof/>
+                                  <w:lang w:val="en-GB"/>
+                                </w:rPr>
+                                <w:t>10</w:t>
+                              </w:r>
+                              <w:r>
+                                <w:fldChar w:fldCharType="end"/>
+                              </w:r>
+                              <w:r>
+                                <w:rPr>
+                                  <w:lang w:val="en-GB"/>
+                                </w:rPr>
+                                <w:t xml:space="preserve">: Obtained results for </w:t>
+                              </w:r>
+                              <w:r>
+                                <w:rPr>
+                                  <w:lang w:val="en-GB"/>
+                                </w:rPr>
+                                <w:t>t=</w:t>
+                              </w:r>
+                              <w:r>
+                                <w:rPr>
+                                  <w:lang w:val="en-GB"/>
+                                </w:rPr>
+                                <w:t>0.</w:t>
+                              </w:r>
+                              <w:r>
+                                <w:rPr>
+                                  <w:lang w:val="en-GB"/>
+                                </w:rPr>
+                                <w:t xml:space="preserve">1/c, </w:t>
+                              </w:r>
+                              <w:r>
+                                <w:rPr>
+                                  <w:lang w:val="en-GB"/>
+                                </w:rPr>
+                                <w:t>1</w:t>
+                              </w:r>
+                              <w:r>
+                                <w:rPr>
+                                  <w:lang w:val="en-GB"/>
+                                </w:rPr>
+                                <w:t xml:space="preserve">/c, </w:t>
+                              </w:r>
+                              <w:r>
+                                <w:rPr>
+                                  <w:lang w:val="en-GB"/>
+                                </w:rPr>
+                                <w:t>and 3</w:t>
+                              </w:r>
+                              <w:r>
+                                <w:rPr>
+                                  <w:lang w:val="en-GB"/>
+                                </w:rPr>
+                                <w:t>/c</w:t>
+                              </w:r>
+                            </w:p>
+                          </w:txbxContent>
+                        </wps:txbx>
+                        <wps:bodyPr rot="0" spcFirstLastPara="0" vertOverflow="overflow" horzOverflow="overflow" vert="horz" wrap="square" lIns="0" tIns="0" rIns="0" bIns="0" numCol="1" spcCol="0" rtlCol="0" fromWordArt="0" anchor="t" anchorCtr="0" forceAA="0" compatLnSpc="1">
+                          <a:prstTxWarp prst="textNoShape">
+                            <a:avLst/>
+                          </a:prstTxWarp>
+                          <a:noAutofit/>
+                        </wps:bodyPr>
+                      </wps:wsp>
+                    </wpg:wgp>
+                  </a:graphicData>
+                </a:graphic>
+                <wp14:sizeRelH relativeFrom="margin">
+                  <wp14:pctWidth>0</wp14:pctWidth>
+                </wp14:sizeRelH>
+                <wp14:sizeRelV relativeFrom="margin">
+                  <wp14:pctHeight>0</wp14:pctHeight>
+                </wp14:sizeRelV>
+              </wp:anchor>
+            </w:drawing>
+          </mc:Choice>
+          <mc:Fallback>
+            <w:pict>
+              <v:group w14:anchorId="6C9A0B27" id="Group 22" o:spid="_x0000_s1044" style="position:absolute;left:0;text-align:left;margin-left:0;margin-top:207pt;width:403.8pt;height:171pt;z-index:251676672;mso-position-horizontal:center;mso-position-horizontal-relative:margin;mso-width-relative:margin;mso-height-relative:margin" coordsize="61887,26206" o:gfxdata="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">
+                <v:shape id="Picture 20" o:spid="_x0000_s1045" type="#_x0000_t75" style="position:absolute;left:16254;width:29378;height:22898;visibility:visible;mso-wrap-style:square" o:gfxdata="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">
+                  <v:imagedata r:id="rId32" o:title=""/>
+                </v:shape>
+                <v:shape id="Text Box 21" o:spid="_x0000_s1046" type="#_x0000_t202" style="position:absolute;top:23431;width:61887;height:2775;visibility:visible;mso-wrap-style:square;v-text-anchor:top" o:gfxdata="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" stroked="f">
+                  <v:textbox inset="0,0,0,0">
+                    <w:txbxContent>
+                      <w:p>
+                        <w:pPr>
+                          <w:pStyle w:val="Caption"/>
+                          <w:jc w:val="center"/>
+                          <w:rPr>
+                            <w:noProof/>
+                            <w:sz w:val="20"/>
+                            <w:szCs w:val="20"/>
+                            <w:lang w:val="en-GB"/>
+                          </w:rPr>
+                        </w:pPr>
+                        <w:r>
+                          <w:rPr>
+                            <w:lang w:val="en-GB"/>
+                          </w:rPr>
+                          <w:t xml:space="preserve">Figure </w:t>
+                        </w:r>
+                        <w:r>
+                          <w:fldChar w:fldCharType="begin"/>
+                        </w:r>
+                        <w:r>
+                          <w:rPr>
+                            <w:lang w:val="en-GB"/>
+                          </w:rPr>
+                          <w:instrText xml:space="preserve"> SEQ Figure \* ARABIC </w:instrText>
+                        </w:r>
+                        <w:r>
+                          <w:fldChar w:fldCharType="separate"/>
+                        </w:r>
+                        <w:r>
+                          <w:rPr>
+                            <w:noProof/>
+                            <w:lang w:val="en-GB"/>
+                          </w:rPr>
+                          <w:t>10</w:t>
+                        </w:r>
+                        <w:r>
+                          <w:fldChar w:fldCharType="end"/>
+                        </w:r>
+                        <w:r>
+                          <w:rPr>
+                            <w:lang w:val="en-GB"/>
+                          </w:rPr>
+                          <w:t xml:space="preserve">: Obtained results for </w:t>
+                        </w:r>
+                        <w:r>
+                          <w:rPr>
+                            <w:lang w:val="en-GB"/>
+                          </w:rPr>
+                          <w:t>t=</w:t>
+                        </w:r>
+                        <w:r>
+                          <w:rPr>
+                            <w:lang w:val="en-GB"/>
+                          </w:rPr>
+                          <w:t>0.</w:t>
+                        </w:r>
+                        <w:r>
+                          <w:rPr>
+                            <w:lang w:val="en-GB"/>
+                          </w:rPr>
+                          <w:t xml:space="preserve">1/c, </w:t>
+                        </w:r>
+                        <w:r>
+                          <w:rPr>
+                            <w:lang w:val="en-GB"/>
+                          </w:rPr>
+                          <w:t>1</w:t>
+                        </w:r>
+                        <w:r>
+                          <w:rPr>
+                            <w:lang w:val="en-GB"/>
+                          </w:rPr>
+                          <w:t xml:space="preserve">/c, </w:t>
+                        </w:r>
+                        <w:r>
+                          <w:rPr>
+                            <w:lang w:val="en-GB"/>
+                          </w:rPr>
+                          <w:t>and 3</w:t>
+                        </w:r>
+                        <w:r>
+                          <w:rPr>
+                            <w:lang w:val="en-GB"/>
+                          </w:rPr>
+                          <w:t>/c</w:t>
+                        </w:r>
+                      </w:p>
+                    </w:txbxContent>
+                  </v:textbox>
+                </v:shape>
+                <w10:wrap type="topAndBottom" anchorx="margin"/>
               </v:group>
             </w:pict>
           </mc:Fallback>
@@ -27536,7 +27650,7 @@
           <w:lang w:val="en-US"/>
         </w:rPr>
       </w:pPr>
-      <w:bookmarkStart w:id="31" w:name="_Toc41026046"/>
+      <w:bookmarkStart w:id="31" w:name="_Toc41049898"/>
       <w:proofErr w:type="spellStart"/>
       <w:r>
         <w:rPr>
@@ -27997,7 +28111,7 @@
           <w:lang w:val="en-US"/>
         </w:rPr>
       </w:pPr>
-      <w:bookmarkStart w:id="32" w:name="_Toc41026047"/>
+      <w:bookmarkStart w:id="32" w:name="_Toc41049899"/>
       <w:r>
         <w:rPr>
           <w:noProof/>
@@ -28554,7 +28668,7 @@
           <w:lang w:val="en-US"/>
         </w:rPr>
       </w:pPr>
-      <w:bookmarkStart w:id="33" w:name="_Toc41026048"/>
+      <w:bookmarkStart w:id="33" w:name="_Toc41049900"/>
       <w:r>
         <w:rPr>
           <w:lang w:val="en-US"/>
@@ -28823,7 +28937,7 @@
           <w:lang w:val="en-US"/>
         </w:rPr>
       </w:pPr>
-      <w:bookmarkStart w:id="34" w:name="_Toc41026049"/>
+      <w:bookmarkStart w:id="34" w:name="_Toc41049901"/>
       <w:r>
         <w:rPr>
           <w:noProof/>
@@ -29887,7 +30001,7 @@
           <w:lang w:val="en-US"/>
         </w:rPr>
       </w:pPr>
-      <w:bookmarkStart w:id="35" w:name="_Toc41026050"/>
+      <w:bookmarkStart w:id="35" w:name="_Toc41049902"/>
       <w:r>
         <w:rPr>
           <w:lang w:val="en-US"/>
@@ -30111,7 +30225,7 @@
           <w:lang w:val="en-US"/>
         </w:rPr>
       </w:pPr>
-      <w:bookmarkStart w:id="36" w:name="_Toc41026051"/>
+      <w:bookmarkStart w:id="36" w:name="_Toc41049903"/>
       <w:r>
         <w:rPr>
           <w:lang w:val="en-US"/>
@@ -33034,7 +33148,7 @@
         </w:numPr>
         <w:jc w:val="both"/>
       </w:pPr>
-      <w:bookmarkStart w:id="37" w:name="_Toc41026052"/>
+      <w:bookmarkStart w:id="37" w:name="_Toc41049904"/>
       <w:r>
         <w:lastRenderedPageBreak/>
         <w:t>PERSPECTIVES</w:t>
@@ -33607,7 +33721,7 @@
         </w:numPr>
         <w:jc w:val="both"/>
       </w:pPr>
-      <w:bookmarkStart w:id="38" w:name="_Toc41026053"/>
+      <w:bookmarkStart w:id="38" w:name="_Toc41049905"/>
       <w:r>
         <w:t>REFERENCES</w:t>
       </w:r>
@@ -39889,7 +40003,7 @@
 </file>
 
 <file path=customXml/itemProps1.xml><?xml version="1.0" encoding="utf-8"?>
-<ds:datastoreItem xmlns:ds="http://schemas.openxmlformats.org/officeDocument/2006/customXml" ds:itemID="{D23DAC75-9414-4EF5-A7A5-E1B5F5F419AE}">
+<ds:datastoreItem xmlns:ds="http://schemas.openxmlformats.org/officeDocument/2006/customXml" ds:itemID="{3EB76CB1-7BA5-4607-BDD6-6A30E5302200}">
   <ds:schemaRefs>
     <ds:schemaRef ds:uri="http://schemas.openxmlformats.org/officeDocument/2006/bibliography"/>
   </ds:schemaRefs>

</xml_diff>